<commit_message>
chore : document de risques terminé à valider
</commit_message>
<xml_diff>
--- a/AnalyseDesRisques.docx
+++ b/AnalyseDesRisques.docx
@@ -4,65 +4,3284 @@
   <w:body>
     <w:p>
       <w:pPr>
-        <w:pStyle w:val="Paragraphedeliste"/>
+        <w:jc w:val="center"/>
+        <w:rPr>
+          <w:b/>
+          <w:bCs/>
+        </w:rPr>
+      </w:pPr>
+      <w:r>
+        <w:rPr>
+          <w:b/>
+          <w:bCs/>
+        </w:rPr>
+        <w:t>Document d'analyse des risques et planification de contingence</w:t>
+      </w:r>
+    </w:p>
+    <w:p>
+      <w:r>
+        <w:rPr>
+          <w:b/>
+          <w:bCs/>
+        </w:rPr>
+        <w:t>1. Sylvain - Système de rendu et gestion des scènes</w:t>
+      </w:r>
+    </w:p>
+    <w:p>
+      <w:pPr>
+        <w:rPr>
+          <w:b/>
+          <w:bCs/>
+        </w:rPr>
+      </w:pPr>
+      <w:r>
+        <w:rPr>
+          <w:b/>
+          <w:bCs/>
+        </w:rPr>
+        <w:t>Risques identifiés et plans d'action</w:t>
+      </w:r>
+    </w:p>
+    <w:tbl>
+      <w:tblPr>
+        <w:tblW w:w="0" w:type="auto"/>
+        <w:jc w:val="center"/>
+        <w:tblCellSpacing w:w="15" w:type="dxa"/>
+        <w:tblBorders>
+          <w:top w:val="single" w:sz="4" w:space="0" w:color="auto"/>
+          <w:left w:val="single" w:sz="4" w:space="0" w:color="auto"/>
+          <w:bottom w:val="single" w:sz="4" w:space="0" w:color="auto"/>
+          <w:right w:val="single" w:sz="4" w:space="0" w:color="auto"/>
+          <w:insideH w:val="single" w:sz="4" w:space="0" w:color="auto"/>
+          <w:insideV w:val="single" w:sz="4" w:space="0" w:color="auto"/>
+        </w:tblBorders>
+        <w:tblCellMar>
+          <w:top w:w="15" w:type="dxa"/>
+          <w:left w:w="15" w:type="dxa"/>
+          <w:bottom w:w="15" w:type="dxa"/>
+          <w:right w:w="15" w:type="dxa"/>
+        </w:tblCellMar>
+        <w:tblLook w:val="04A0" w:firstRow="1" w:lastRow="0" w:firstColumn="1" w:lastColumn="0" w:noHBand="0" w:noVBand="1"/>
+      </w:tblPr>
+      <w:tblGrid>
+        <w:gridCol w:w="2165"/>
+        <w:gridCol w:w="1302"/>
+        <w:gridCol w:w="2574"/>
+        <w:gridCol w:w="2589"/>
+      </w:tblGrid>
+      <w:tr>
+        <w:trPr>
+          <w:tblCellSpacing w:w="15" w:type="dxa"/>
+          <w:jc w:val="center"/>
+        </w:trPr>
+        <w:tc>
+          <w:tcPr>
+            <w:tcW w:w="1250" w:type="pct"/>
+            <w:vAlign w:val="center"/>
+            <w:hideMark/>
+          </w:tcPr>
+          <w:p>
+            <w:pPr>
+              <w:rPr>
+                <w:b/>
+                <w:bCs/>
+              </w:rPr>
+            </w:pPr>
+            <w:r>
+              <w:rPr>
+                <w:b/>
+                <w:bCs/>
+              </w:rPr>
+              <w:t>Risque</w:t>
+            </w:r>
+          </w:p>
+        </w:tc>
+        <w:tc>
+          <w:tcPr>
+            <w:tcW w:w="750" w:type="pct"/>
+            <w:vAlign w:val="center"/>
+            <w:hideMark/>
+          </w:tcPr>
+          <w:p>
+            <w:pPr>
+              <w:rPr>
+                <w:b/>
+                <w:bCs/>
+              </w:rPr>
+            </w:pPr>
+            <w:r>
+              <w:rPr>
+                <w:b/>
+                <w:bCs/>
+              </w:rPr>
+              <w:t>Niveau</w:t>
+            </w:r>
+          </w:p>
+        </w:tc>
+        <w:tc>
+          <w:tcPr>
+            <w:tcW w:w="1500" w:type="pct"/>
+            <w:vAlign w:val="center"/>
+            <w:hideMark/>
+          </w:tcPr>
+          <w:p>
+            <w:pPr>
+              <w:rPr>
+                <w:b/>
+                <w:bCs/>
+              </w:rPr>
+            </w:pPr>
+            <w:r>
+              <w:rPr>
+                <w:b/>
+                <w:bCs/>
+              </w:rPr>
+              <w:t>Plan de prévention</w:t>
+            </w:r>
+          </w:p>
+        </w:tc>
+        <w:tc>
+          <w:tcPr>
+            <w:tcW w:w="1500" w:type="pct"/>
+            <w:vAlign w:val="center"/>
+            <w:hideMark/>
+          </w:tcPr>
+          <w:p>
+            <w:pPr>
+              <w:rPr>
+                <w:b/>
+                <w:bCs/>
+              </w:rPr>
+            </w:pPr>
+            <w:r>
+              <w:rPr>
+                <w:b/>
+                <w:bCs/>
+              </w:rPr>
+              <w:t>Plan de contingence</w:t>
+            </w:r>
+          </w:p>
+        </w:tc>
+      </w:tr>
+      <w:tr>
+        <w:trPr>
+          <w:tblCellSpacing w:w="15" w:type="dxa"/>
+          <w:jc w:val="center"/>
+        </w:trPr>
+        <w:tc>
+          <w:tcPr>
+            <w:tcW w:w="0" w:type="auto"/>
+            <w:vAlign w:val="center"/>
+            <w:hideMark/>
+          </w:tcPr>
+          <w:p>
+            <w:r>
+              <w:rPr>
+                <w:b/>
+                <w:bCs/>
+              </w:rPr>
+              <w:t>Liens Blender ↔ Jeu</w:t>
+            </w:r>
+            <w:r>
+              <w:br/>
+              <w:t>Imports d'assets et collisions problématiques (déjà source de</w:t>
+            </w:r>
+            <w:r>
+              <w:t xml:space="preserve"> longs</w:t>
+            </w:r>
+            <w:r>
+              <w:t xml:space="preserve"> </w:t>
+            </w:r>
+            <w:proofErr w:type="spellStart"/>
+            <w:r>
+              <w:t>debug</w:t>
+            </w:r>
+            <w:proofErr w:type="spellEnd"/>
+            <w:r>
+              <w:t>)</w:t>
+            </w:r>
+          </w:p>
+        </w:tc>
+        <w:tc>
+          <w:tcPr>
+            <w:tcW w:w="0" w:type="auto"/>
+            <w:vAlign w:val="center"/>
+            <w:hideMark/>
+          </w:tcPr>
+          <w:p>
+            <w:r>
+              <w:t>Élevé</w:t>
+            </w:r>
+          </w:p>
+        </w:tc>
+        <w:tc>
+          <w:tcPr>
+            <w:tcW w:w="0" w:type="auto"/>
+            <w:vAlign w:val="center"/>
+            <w:hideMark/>
+          </w:tcPr>
+          <w:p>
+            <w:pPr>
+              <w:jc w:val="center"/>
+            </w:pPr>
+            <w:r>
+              <w:t xml:space="preserve">Limiter les modifications </w:t>
+            </w:r>
+            <w:r>
+              <w:t>à la scène.</w:t>
+            </w:r>
+          </w:p>
+        </w:tc>
+        <w:tc>
+          <w:tcPr>
+            <w:tcW w:w="0" w:type="auto"/>
+            <w:vAlign w:val="center"/>
+            <w:hideMark/>
+          </w:tcPr>
+          <w:p>
+            <w:pPr>
+              <w:jc w:val="center"/>
+            </w:pPr>
+            <w:r>
+              <w:t xml:space="preserve">Mob </w:t>
+            </w:r>
+            <w:proofErr w:type="spellStart"/>
+            <w:r>
+              <w:t>programming</w:t>
+            </w:r>
+            <w:proofErr w:type="spellEnd"/>
+            <w:r>
+              <w:t xml:space="preserve"> pour faire concorder les paramètres</w:t>
+            </w:r>
+          </w:p>
+        </w:tc>
+      </w:tr>
+      <w:tr>
+        <w:trPr>
+          <w:tblCellSpacing w:w="15" w:type="dxa"/>
+          <w:jc w:val="center"/>
+        </w:trPr>
+        <w:tc>
+          <w:tcPr>
+            <w:tcW w:w="0" w:type="auto"/>
+            <w:vAlign w:val="center"/>
+            <w:hideMark/>
+          </w:tcPr>
+          <w:p>
+            <w:r>
+              <w:rPr>
+                <w:b/>
+                <w:bCs/>
+              </w:rPr>
+              <w:t>Menu DirectX complexe</w:t>
+            </w:r>
+            <w:r>
+              <w:br/>
+            </w:r>
+            <w:r>
+              <w:t>Implantation</w:t>
+            </w:r>
+            <w:r>
+              <w:t xml:space="preserve"> difficile sur DirectX</w:t>
+            </w:r>
+          </w:p>
+        </w:tc>
+        <w:tc>
+          <w:tcPr>
+            <w:tcW w:w="0" w:type="auto"/>
+            <w:vAlign w:val="center"/>
+            <w:hideMark/>
+          </w:tcPr>
+          <w:p>
+            <w:r>
+              <w:t>Élevé</w:t>
+            </w:r>
+          </w:p>
+        </w:tc>
+        <w:tc>
+          <w:tcPr>
+            <w:tcW w:w="0" w:type="auto"/>
+            <w:vAlign w:val="center"/>
+            <w:hideMark/>
+          </w:tcPr>
+          <w:p>
+            <w:r>
+              <w:t>Consulter les professeurs sur les meilleures pratiques</w:t>
+            </w:r>
+          </w:p>
+          <w:p>
+            <w:r>
+              <w:br/>
+              <w:t>Rechercher des bibliothèques UI simplifiées</w:t>
+            </w:r>
+          </w:p>
+          <w:p>
+            <w:r>
+              <w:br/>
+              <w:t xml:space="preserve">Prototyper tôt une solution UI </w:t>
+            </w:r>
+          </w:p>
+        </w:tc>
+        <w:tc>
+          <w:tcPr>
+            <w:tcW w:w="0" w:type="auto"/>
+            <w:vAlign w:val="center"/>
+            <w:hideMark/>
+          </w:tcPr>
+          <w:p>
+            <w:r>
+              <w:t>Minimiser le nombre d'écrans de menu</w:t>
+            </w:r>
+          </w:p>
+          <w:p>
+            <w:r>
+              <w:br/>
+              <w:t xml:space="preserve">Utiliser des overlays simples plutôt que des menus </w:t>
+            </w:r>
+          </w:p>
+        </w:tc>
+      </w:tr>
+      <w:tr>
+        <w:trPr>
+          <w:tblCellSpacing w:w="15" w:type="dxa"/>
+          <w:jc w:val="center"/>
+        </w:trPr>
+        <w:tc>
+          <w:tcPr>
+            <w:tcW w:w="0" w:type="auto"/>
+            <w:vAlign w:val="center"/>
+            <w:hideMark/>
+          </w:tcPr>
+          <w:p>
+            <w:r>
+              <w:rPr>
+                <w:b/>
+                <w:bCs/>
+              </w:rPr>
+              <w:t xml:space="preserve">Changements de </w:t>
+            </w:r>
+            <w:proofErr w:type="spellStart"/>
+            <w:r>
+              <w:rPr>
+                <w:b/>
+                <w:bCs/>
+              </w:rPr>
+              <w:t>map</w:t>
+            </w:r>
+            <w:proofErr w:type="spellEnd"/>
+            <w:r>
+              <w:rPr>
+                <w:b/>
+                <w:bCs/>
+              </w:rPr>
+              <w:t xml:space="preserve"> fréquents</w:t>
+            </w:r>
+            <w:r>
+              <w:br/>
+              <w:t>Ralentit le développement</w:t>
+            </w:r>
+          </w:p>
+        </w:tc>
+        <w:tc>
+          <w:tcPr>
+            <w:tcW w:w="0" w:type="auto"/>
+            <w:vAlign w:val="center"/>
+            <w:hideMark/>
+          </w:tcPr>
+          <w:p>
+            <w:r>
+              <w:t>Moyen</w:t>
+            </w:r>
+          </w:p>
+        </w:tc>
+        <w:tc>
+          <w:tcPr>
+            <w:tcW w:w="0" w:type="auto"/>
+            <w:vAlign w:val="center"/>
+            <w:hideMark/>
+          </w:tcPr>
+          <w:p>
+            <w:r>
+              <w:t>Créer un dossier dédié "</w:t>
+            </w:r>
+            <w:proofErr w:type="spellStart"/>
+            <w:r>
+              <w:t>maps_test</w:t>
+            </w:r>
+            <w:proofErr w:type="spellEnd"/>
+            <w:r>
+              <w:t>"</w:t>
+            </w:r>
+          </w:p>
+          <w:p>
+            <w:r>
+              <w:br/>
+              <w:t xml:space="preserve">Nettoyer régulièrement les </w:t>
+            </w:r>
+            <w:proofErr w:type="spellStart"/>
+            <w:r>
+              <w:t>maps</w:t>
+            </w:r>
+            <w:proofErr w:type="spellEnd"/>
+            <w:r>
+              <w:t xml:space="preserve"> </w:t>
+            </w:r>
+            <w:r>
+              <w:t>inutilisées</w:t>
+            </w:r>
+          </w:p>
+          <w:p>
+            <w:r>
+              <w:br/>
+              <w:t xml:space="preserve">Désigner une </w:t>
+            </w:r>
+            <w:proofErr w:type="spellStart"/>
+            <w:r>
+              <w:t>map</w:t>
+            </w:r>
+            <w:proofErr w:type="spellEnd"/>
+            <w:r>
+              <w:t xml:space="preserve"> officielle et la communiquer à l'équipe </w:t>
+            </w:r>
+            <w:r>
+              <w:t>en tout temps</w:t>
+            </w:r>
+          </w:p>
+        </w:tc>
+        <w:tc>
+          <w:tcPr>
+            <w:tcW w:w="0" w:type="auto"/>
+            <w:vAlign w:val="center"/>
+            <w:hideMark/>
+          </w:tcPr>
+          <w:p>
+            <w:r>
+              <w:t xml:space="preserve">Limiter les changements de </w:t>
+            </w:r>
+            <w:proofErr w:type="spellStart"/>
+            <w:r>
+              <w:t>map</w:t>
+            </w:r>
+            <w:proofErr w:type="spellEnd"/>
+            <w:r>
+              <w:t xml:space="preserve"> aux moments critiques</w:t>
+            </w:r>
+          </w:p>
+          <w:p>
+            <w:r>
+              <w:t xml:space="preserve"> </w:t>
+            </w:r>
+            <w:r>
+              <w:br/>
+              <w:t xml:space="preserve">Garder une </w:t>
+            </w:r>
+            <w:proofErr w:type="spellStart"/>
+            <w:r>
+              <w:t>map</w:t>
+            </w:r>
+            <w:proofErr w:type="spellEnd"/>
+            <w:r>
+              <w:t xml:space="preserve"> "dernière version stable" de backup </w:t>
+            </w:r>
+          </w:p>
+        </w:tc>
+      </w:tr>
+    </w:tbl>
+    <w:p>
+      <w:r>
+        <w:rPr>
+          <w:b/>
+          <w:bCs/>
+        </w:rPr>
+        <w:t>Coupes potentielles identifiées:</w:t>
+      </w:r>
+      <w:r>
+        <w:t xml:space="preserve"> </w:t>
+      </w:r>
+    </w:p>
+    <w:p>
+      <w:pPr>
         <w:numPr>
           <w:ilvl w:val="0"/>
-          <w:numId w:val="1"/>
+          <w:numId w:val="3"/>
         </w:numPr>
       </w:pPr>
       <w:r>
-        <w:t>Sylvain</w:t>
+        <w:t>Système de son (peut être réduit ou éliminé)</w:t>
       </w:r>
     </w:p>
     <w:p>
       <w:pPr>
-        <w:pStyle w:val="Paragraphedeliste"/>
         <w:numPr>
           <w:ilvl w:val="0"/>
-          <w:numId w:val="1"/>
+          <w:numId w:val="3"/>
         </w:numPr>
       </w:pPr>
       <w:r>
-        <w:t>Nell</w:t>
+        <w:t>Éléments UI non-essentiels</w:t>
       </w:r>
     </w:p>
     <w:p>
-      <w:pPr>
-        <w:pStyle w:val="Paragraphedeliste"/>
+      <w:r>
+        <w:br w:type="page"/>
+      </w:r>
+    </w:p>
+    <w:p>
+      <w:r>
+        <w:rPr>
+          <w:b/>
+          <w:bCs/>
+        </w:rPr>
+        <w:lastRenderedPageBreak/>
+        <w:t>2. Nell - Physique et gameplay</w:t>
+      </w:r>
+    </w:p>
+    <w:p>
+      <w:pPr>
+        <w:rPr>
+          <w:b/>
+          <w:bCs/>
+        </w:rPr>
+      </w:pPr>
+      <w:r>
+        <w:rPr>
+          <w:b/>
+          <w:bCs/>
+        </w:rPr>
+        <w:t>Risques identifiés et plans d'action</w:t>
+      </w:r>
+    </w:p>
+    <w:tbl>
+      <w:tblPr>
+        <w:tblW w:w="5000" w:type="pct"/>
+        <w:tblCellSpacing w:w="15" w:type="dxa"/>
+        <w:tblBorders>
+          <w:top w:val="single" w:sz="4" w:space="0" w:color="auto"/>
+          <w:left w:val="single" w:sz="4" w:space="0" w:color="auto"/>
+          <w:bottom w:val="single" w:sz="4" w:space="0" w:color="auto"/>
+          <w:right w:val="single" w:sz="4" w:space="0" w:color="auto"/>
+          <w:insideH w:val="single" w:sz="4" w:space="0" w:color="auto"/>
+          <w:insideV w:val="single" w:sz="4" w:space="0" w:color="auto"/>
+        </w:tblBorders>
+        <w:tblCellMar>
+          <w:top w:w="15" w:type="dxa"/>
+          <w:left w:w="15" w:type="dxa"/>
+          <w:bottom w:w="15" w:type="dxa"/>
+          <w:right w:w="15" w:type="dxa"/>
+        </w:tblCellMar>
+        <w:tblLook w:val="04A0" w:firstRow="1" w:lastRow="0" w:firstColumn="1" w:lastColumn="0" w:noHBand="0" w:noVBand="1"/>
+      </w:tblPr>
+      <w:tblGrid>
+        <w:gridCol w:w="2165"/>
+        <w:gridCol w:w="1302"/>
+        <w:gridCol w:w="2574"/>
+        <w:gridCol w:w="2589"/>
+      </w:tblGrid>
+      <w:tr>
+        <w:trPr>
+          <w:tblCellSpacing w:w="15" w:type="dxa"/>
+        </w:trPr>
+        <w:tc>
+          <w:tcPr>
+            <w:tcW w:w="1228" w:type="pct"/>
+            <w:vAlign w:val="center"/>
+            <w:hideMark/>
+          </w:tcPr>
+          <w:p>
+            <w:pPr>
+              <w:rPr>
+                <w:b/>
+                <w:bCs/>
+              </w:rPr>
+            </w:pPr>
+            <w:r>
+              <w:rPr>
+                <w:b/>
+                <w:bCs/>
+              </w:rPr>
+              <w:t>Risque</w:t>
+            </w:r>
+          </w:p>
+        </w:tc>
+        <w:tc>
+          <w:tcPr>
+            <w:tcW w:w="737" w:type="pct"/>
+            <w:vAlign w:val="center"/>
+            <w:hideMark/>
+          </w:tcPr>
+          <w:p>
+            <w:pPr>
+              <w:rPr>
+                <w:b/>
+                <w:bCs/>
+              </w:rPr>
+            </w:pPr>
+            <w:r>
+              <w:rPr>
+                <w:b/>
+                <w:bCs/>
+              </w:rPr>
+              <w:t>Niveau</w:t>
+            </w:r>
+          </w:p>
+        </w:tc>
+        <w:tc>
+          <w:tcPr>
+            <w:tcW w:w="1474" w:type="pct"/>
+            <w:vAlign w:val="center"/>
+            <w:hideMark/>
+          </w:tcPr>
+          <w:p>
+            <w:pPr>
+              <w:rPr>
+                <w:b/>
+                <w:bCs/>
+              </w:rPr>
+            </w:pPr>
+            <w:r>
+              <w:rPr>
+                <w:b/>
+                <w:bCs/>
+              </w:rPr>
+              <w:t>Plan de prévention</w:t>
+            </w:r>
+          </w:p>
+        </w:tc>
+        <w:tc>
+          <w:tcPr>
+            <w:tcW w:w="1474" w:type="pct"/>
+            <w:vAlign w:val="center"/>
+            <w:hideMark/>
+          </w:tcPr>
+          <w:p>
+            <w:pPr>
+              <w:rPr>
+                <w:b/>
+                <w:bCs/>
+              </w:rPr>
+            </w:pPr>
+            <w:r>
+              <w:rPr>
+                <w:b/>
+                <w:bCs/>
+              </w:rPr>
+              <w:t>Plan de contingence</w:t>
+            </w:r>
+          </w:p>
+        </w:tc>
+      </w:tr>
+      <w:tr>
+        <w:trPr>
+          <w:tblCellSpacing w:w="15" w:type="dxa"/>
+        </w:trPr>
+        <w:tc>
+          <w:tcPr>
+            <w:tcW w:w="0" w:type="auto"/>
+            <w:vAlign w:val="center"/>
+            <w:hideMark/>
+          </w:tcPr>
+          <w:p>
+            <w:r>
+              <w:rPr>
+                <w:b/>
+                <w:bCs/>
+              </w:rPr>
+              <w:t xml:space="preserve">Absence de </w:t>
+            </w:r>
+            <w:proofErr w:type="spellStart"/>
+            <w:r>
+              <w:rPr>
+                <w:b/>
+                <w:bCs/>
+              </w:rPr>
+              <w:t>map</w:t>
+            </w:r>
+            <w:proofErr w:type="spellEnd"/>
+            <w:r>
+              <w:rPr>
+                <w:b/>
+                <w:bCs/>
+              </w:rPr>
+              <w:t xml:space="preserve"> officielle</w:t>
+            </w:r>
+            <w:r>
+              <w:br/>
+              <w:t xml:space="preserve">Bloque le développement de fonctionnalités </w:t>
+            </w:r>
+            <w:r>
+              <w:t>qui en dépendent</w:t>
+            </w:r>
+          </w:p>
+        </w:tc>
+        <w:tc>
+          <w:tcPr>
+            <w:tcW w:w="0" w:type="auto"/>
+            <w:vAlign w:val="center"/>
+            <w:hideMark/>
+          </w:tcPr>
+          <w:p>
+            <w:r>
+              <w:t>Élevé</w:t>
+            </w:r>
+          </w:p>
+        </w:tc>
+        <w:tc>
+          <w:tcPr>
+            <w:tcW w:w="0" w:type="auto"/>
+            <w:vAlign w:val="center"/>
+            <w:hideMark/>
+          </w:tcPr>
+          <w:p>
+            <w:r>
+              <w:t xml:space="preserve">Désigner immédiatement une </w:t>
+            </w:r>
+            <w:proofErr w:type="spellStart"/>
+            <w:r>
+              <w:t>map</w:t>
+            </w:r>
+            <w:proofErr w:type="spellEnd"/>
+            <w:r>
+              <w:t xml:space="preserve"> officielle</w:t>
+            </w:r>
+          </w:p>
+          <w:p>
+            <w:r>
+              <w:br/>
+              <w:t>Créer un système de nomenclature clair (ex: "map_official_v1")</w:t>
+            </w:r>
+          </w:p>
+          <w:p>
+            <w:r>
+              <w:br/>
+              <w:t xml:space="preserve">Communiquer clairement quelle </w:t>
+            </w:r>
+            <w:proofErr w:type="spellStart"/>
+            <w:r>
+              <w:t>map</w:t>
+            </w:r>
+            <w:proofErr w:type="spellEnd"/>
+            <w:r>
+              <w:t xml:space="preserve"> utiliser </w:t>
+            </w:r>
+          </w:p>
+        </w:tc>
+        <w:tc>
+          <w:tcPr>
+            <w:tcW w:w="0" w:type="auto"/>
+            <w:vAlign w:val="center"/>
+            <w:hideMark/>
+          </w:tcPr>
+          <w:p>
+            <w:r>
+              <w:t xml:space="preserve">Créer une </w:t>
+            </w:r>
+            <w:proofErr w:type="spellStart"/>
+            <w:r>
+              <w:t>map</w:t>
+            </w:r>
+            <w:proofErr w:type="spellEnd"/>
+            <w:r>
+              <w:t xml:space="preserve"> minimale fonctionnelle comme standard</w:t>
+            </w:r>
+          </w:p>
+          <w:p>
+            <w:r>
+              <w:br/>
+            </w:r>
+            <w:r>
+              <w:t xml:space="preserve">Tout doit </w:t>
+            </w:r>
+            <w:r>
+              <w:t xml:space="preserve">fonctionner sur cette </w:t>
+            </w:r>
+            <w:proofErr w:type="spellStart"/>
+            <w:r>
+              <w:t>map</w:t>
+            </w:r>
+            <w:proofErr w:type="spellEnd"/>
+            <w:r>
+              <w:t xml:space="preserve"> de base</w:t>
+            </w:r>
+          </w:p>
+          <w:p>
+            <w:r>
+              <w:br/>
+              <w:t xml:space="preserve">Ne modifier la </w:t>
+            </w:r>
+            <w:proofErr w:type="spellStart"/>
+            <w:r>
+              <w:t>map</w:t>
+            </w:r>
+            <w:proofErr w:type="spellEnd"/>
+            <w:r>
+              <w:t xml:space="preserve"> officielle qu'avec validation d</w:t>
+            </w:r>
+            <w:r>
+              <w:t>e l</w:t>
+            </w:r>
+            <w:r>
+              <w:t xml:space="preserve">'équipe </w:t>
+            </w:r>
+          </w:p>
+        </w:tc>
+      </w:tr>
+      <w:tr>
+        <w:trPr>
+          <w:tblCellSpacing w:w="15" w:type="dxa"/>
+        </w:trPr>
+        <w:tc>
+          <w:tcPr>
+            <w:tcW w:w="0" w:type="auto"/>
+            <w:vAlign w:val="center"/>
+            <w:hideMark/>
+          </w:tcPr>
+          <w:p>
+            <w:r>
+              <w:rPr>
+                <w:b/>
+                <w:bCs/>
+              </w:rPr>
+              <w:t>Eau hard-</w:t>
+            </w:r>
+            <w:proofErr w:type="spellStart"/>
+            <w:r>
+              <w:rPr>
+                <w:b/>
+                <w:bCs/>
+              </w:rPr>
+              <w:t>coded</w:t>
+            </w:r>
+            <w:proofErr w:type="spellEnd"/>
+            <w:r>
+              <w:br/>
+              <w:t>Difficulté à tester différents scénarios aquatiques</w:t>
+            </w:r>
+          </w:p>
+        </w:tc>
+        <w:tc>
+          <w:tcPr>
+            <w:tcW w:w="0" w:type="auto"/>
+            <w:vAlign w:val="center"/>
+            <w:hideMark/>
+          </w:tcPr>
+          <w:p>
+            <w:r>
+              <w:t>Moyen</w:t>
+            </w:r>
+          </w:p>
+        </w:tc>
+        <w:tc>
+          <w:tcPr>
+            <w:tcW w:w="0" w:type="auto"/>
+            <w:vAlign w:val="center"/>
+            <w:hideMark/>
+          </w:tcPr>
+          <w:p>
+            <w:r>
+              <w:t>Implémenter un "cube d'eau" dans Blender</w:t>
+            </w:r>
+          </w:p>
+          <w:p>
+            <w:r>
+              <w:br/>
+              <w:t>Rendre les propriétés de l'eau configurables</w:t>
+            </w:r>
+          </w:p>
+          <w:p>
+            <w:r>
+              <w:br/>
+              <w:t xml:space="preserve">Tester avec différentes tailles/positions d'eau </w:t>
+            </w:r>
+          </w:p>
+        </w:tc>
+        <w:tc>
+          <w:tcPr>
+            <w:tcW w:w="0" w:type="auto"/>
+            <w:vAlign w:val="center"/>
+            <w:hideMark/>
+          </w:tcPr>
+          <w:p>
+            <w:r>
+              <w:t>Si trop complexe, garder une zone d'eau fixe bien définie</w:t>
+            </w:r>
+          </w:p>
+          <w:p>
+            <w:r>
+              <w:t xml:space="preserve"> </w:t>
+            </w:r>
+            <w:r>
+              <w:br/>
+            </w:r>
+            <w:r>
+              <w:t>Limiter</w:t>
+            </w:r>
+            <w:r>
+              <w:t xml:space="preserve"> </w:t>
+            </w:r>
+            <w:r>
+              <w:t>la conception</w:t>
+            </w:r>
+            <w:r>
+              <w:t xml:space="preserve"> aux contraintes </w:t>
+            </w:r>
+            <w:r>
+              <w:t>de remise et aux paramètres déjà existants</w:t>
+            </w:r>
+          </w:p>
+        </w:tc>
+      </w:tr>
+      <w:tr>
+        <w:trPr>
+          <w:tblCellSpacing w:w="15" w:type="dxa"/>
+        </w:trPr>
+        <w:tc>
+          <w:tcPr>
+            <w:tcW w:w="0" w:type="auto"/>
+            <w:vAlign w:val="center"/>
+            <w:hideMark/>
+          </w:tcPr>
+          <w:p>
+            <w:r>
+              <w:rPr>
+                <w:b/>
+                <w:bCs/>
+              </w:rPr>
+              <w:t>Problèmes right/</w:t>
+            </w:r>
+            <w:proofErr w:type="spellStart"/>
+            <w:r>
+              <w:rPr>
+                <w:b/>
+                <w:bCs/>
+              </w:rPr>
+              <w:t>left-handed</w:t>
+            </w:r>
+            <w:proofErr w:type="spellEnd"/>
+            <w:r>
+              <w:br/>
+              <w:t>Conventions de coordonnées contradictoires</w:t>
+            </w:r>
+          </w:p>
+        </w:tc>
+        <w:tc>
+          <w:tcPr>
+            <w:tcW w:w="0" w:type="auto"/>
+            <w:vAlign w:val="center"/>
+            <w:hideMark/>
+          </w:tcPr>
+          <w:p>
+            <w:r>
+              <w:t>Faible</w:t>
+            </w:r>
+          </w:p>
+        </w:tc>
+        <w:tc>
+          <w:tcPr>
+            <w:tcW w:w="0" w:type="auto"/>
+            <w:vAlign w:val="center"/>
+            <w:hideMark/>
+          </w:tcPr>
+          <w:p>
+            <w:r>
+              <w:t>Créer des fonctions de conversion si nécessaire</w:t>
+            </w:r>
+            <w:r>
+              <w:br/>
+            </w:r>
+          </w:p>
+        </w:tc>
+        <w:tc>
+          <w:tcPr>
+            <w:tcW w:w="0" w:type="auto"/>
+            <w:vAlign w:val="center"/>
+            <w:hideMark/>
+          </w:tcPr>
+          <w:p>
+            <w:r>
+              <w:t xml:space="preserve">Tester </w:t>
+            </w:r>
+            <w:r>
+              <w:t xml:space="preserve">toutes les nouvelles fonctionnalités spatiales </w:t>
+            </w:r>
+          </w:p>
+        </w:tc>
+      </w:tr>
+    </w:tbl>
+    <w:p>
+      <w:pPr>
+        <w:rPr>
+          <w:b/>
+          <w:bCs/>
+        </w:rPr>
+      </w:pPr>
+    </w:p>
+    <w:p>
+      <w:pPr>
+        <w:rPr>
+          <w:b/>
+          <w:bCs/>
+        </w:rPr>
+      </w:pPr>
+      <w:r>
+        <w:rPr>
+          <w:b/>
+          <w:bCs/>
+        </w:rPr>
+        <w:br w:type="page"/>
+      </w:r>
+    </w:p>
+    <w:p>
+      <w:r>
+        <w:rPr>
+          <w:b/>
+          <w:bCs/>
+        </w:rPr>
+        <w:lastRenderedPageBreak/>
+        <w:t xml:space="preserve">3. Thierry - Collisions et </w:t>
+      </w:r>
+      <w:proofErr w:type="spellStart"/>
+      <w:r>
+        <w:rPr>
+          <w:b/>
+          <w:bCs/>
+        </w:rPr>
+        <w:t>level</w:t>
+      </w:r>
+      <w:proofErr w:type="spellEnd"/>
+      <w:r>
+        <w:rPr>
+          <w:b/>
+          <w:bCs/>
+        </w:rPr>
+        <w:t xml:space="preserve"> design</w:t>
+      </w:r>
+    </w:p>
+    <w:p>
+      <w:pPr>
+        <w:rPr>
+          <w:b/>
+          <w:bCs/>
+        </w:rPr>
+      </w:pPr>
+      <w:r>
+        <w:rPr>
+          <w:b/>
+          <w:bCs/>
+        </w:rPr>
+        <w:t>Risques identifiés et plans d'action</w:t>
+      </w:r>
+    </w:p>
+    <w:tbl>
+      <w:tblPr>
+        <w:tblW w:w="0" w:type="auto"/>
+        <w:tblCellSpacing w:w="15" w:type="dxa"/>
+        <w:tblBorders>
+          <w:top w:val="single" w:sz="4" w:space="0" w:color="auto"/>
+          <w:left w:val="single" w:sz="4" w:space="0" w:color="auto"/>
+          <w:bottom w:val="single" w:sz="4" w:space="0" w:color="auto"/>
+          <w:right w:val="single" w:sz="4" w:space="0" w:color="auto"/>
+          <w:insideH w:val="single" w:sz="4" w:space="0" w:color="auto"/>
+          <w:insideV w:val="single" w:sz="4" w:space="0" w:color="auto"/>
+        </w:tblBorders>
+        <w:tblCellMar>
+          <w:top w:w="15" w:type="dxa"/>
+          <w:left w:w="15" w:type="dxa"/>
+          <w:bottom w:w="15" w:type="dxa"/>
+          <w:right w:w="15" w:type="dxa"/>
+        </w:tblCellMar>
+        <w:tblLook w:val="04A0" w:firstRow="1" w:lastRow="0" w:firstColumn="1" w:lastColumn="0" w:noHBand="0" w:noVBand="1"/>
+      </w:tblPr>
+      <w:tblGrid>
+        <w:gridCol w:w="2165"/>
+        <w:gridCol w:w="1302"/>
+        <w:gridCol w:w="2574"/>
+        <w:gridCol w:w="2589"/>
+      </w:tblGrid>
+      <w:tr>
+        <w:trPr>
+          <w:tblCellSpacing w:w="15" w:type="dxa"/>
+        </w:trPr>
+        <w:tc>
+          <w:tcPr>
+            <w:tcW w:w="1250" w:type="pct"/>
+            <w:vAlign w:val="center"/>
+            <w:hideMark/>
+          </w:tcPr>
+          <w:p>
+            <w:pPr>
+              <w:rPr>
+                <w:b/>
+                <w:bCs/>
+              </w:rPr>
+            </w:pPr>
+            <w:r>
+              <w:rPr>
+                <w:b/>
+                <w:bCs/>
+              </w:rPr>
+              <w:t>Risque</w:t>
+            </w:r>
+          </w:p>
+        </w:tc>
+        <w:tc>
+          <w:tcPr>
+            <w:tcW w:w="750" w:type="pct"/>
+            <w:vAlign w:val="center"/>
+            <w:hideMark/>
+          </w:tcPr>
+          <w:p>
+            <w:pPr>
+              <w:rPr>
+                <w:b/>
+                <w:bCs/>
+              </w:rPr>
+            </w:pPr>
+            <w:r>
+              <w:rPr>
+                <w:b/>
+                <w:bCs/>
+              </w:rPr>
+              <w:t>Niveau</w:t>
+            </w:r>
+          </w:p>
+        </w:tc>
+        <w:tc>
+          <w:tcPr>
+            <w:tcW w:w="1500" w:type="pct"/>
+            <w:vAlign w:val="center"/>
+            <w:hideMark/>
+          </w:tcPr>
+          <w:p>
+            <w:pPr>
+              <w:rPr>
+                <w:b/>
+                <w:bCs/>
+              </w:rPr>
+            </w:pPr>
+            <w:r>
+              <w:rPr>
+                <w:b/>
+                <w:bCs/>
+              </w:rPr>
+              <w:t>Plan de prévention</w:t>
+            </w:r>
+          </w:p>
+        </w:tc>
+        <w:tc>
+          <w:tcPr>
+            <w:tcW w:w="1500" w:type="pct"/>
+            <w:vAlign w:val="center"/>
+            <w:hideMark/>
+          </w:tcPr>
+          <w:p>
+            <w:pPr>
+              <w:rPr>
+                <w:b/>
+                <w:bCs/>
+              </w:rPr>
+            </w:pPr>
+            <w:r>
+              <w:rPr>
+                <w:b/>
+                <w:bCs/>
+              </w:rPr>
+              <w:t>Plan de contingence</w:t>
+            </w:r>
+          </w:p>
+        </w:tc>
+      </w:tr>
+      <w:tr>
+        <w:trPr>
+          <w:tblCellSpacing w:w="15" w:type="dxa"/>
+        </w:trPr>
+        <w:tc>
+          <w:tcPr>
+            <w:tcW w:w="0" w:type="auto"/>
+            <w:vAlign w:val="center"/>
+            <w:hideMark/>
+          </w:tcPr>
+          <w:p>
+            <w:r>
+              <w:rPr>
+                <w:b/>
+                <w:bCs/>
+              </w:rPr>
+              <w:t xml:space="preserve">Alternance </w:t>
+            </w:r>
+            <w:proofErr w:type="spellStart"/>
+            <w:r>
+              <w:rPr>
+                <w:b/>
+                <w:bCs/>
+              </w:rPr>
+              <w:t>Jolt</w:t>
+            </w:r>
+            <w:proofErr w:type="spellEnd"/>
+            <w:r>
+              <w:rPr>
+                <w:b/>
+                <w:bCs/>
+              </w:rPr>
+              <w:t xml:space="preserve"> ↔ Blender</w:t>
+            </w:r>
+            <w:r>
+              <w:br/>
+              <w:t xml:space="preserve">Perte de temps dans les allers-retours </w:t>
+            </w:r>
+          </w:p>
+        </w:tc>
+        <w:tc>
+          <w:tcPr>
+            <w:tcW w:w="0" w:type="auto"/>
+            <w:vAlign w:val="center"/>
+            <w:hideMark/>
+          </w:tcPr>
+          <w:p>
+            <w:r>
+              <w:t>Moyen</w:t>
+            </w:r>
+          </w:p>
+        </w:tc>
+        <w:tc>
+          <w:tcPr>
+            <w:tcW w:w="0" w:type="auto"/>
+            <w:vAlign w:val="center"/>
+            <w:hideMark/>
+          </w:tcPr>
+          <w:p>
+            <w:r>
+              <w:t xml:space="preserve">Prioriser Blender pour le </w:t>
+            </w:r>
+            <w:proofErr w:type="spellStart"/>
+            <w:r>
+              <w:t>level</w:t>
+            </w:r>
+            <w:proofErr w:type="spellEnd"/>
+            <w:r>
+              <w:t xml:space="preserve"> design</w:t>
+            </w:r>
+          </w:p>
+          <w:p>
+            <w:r>
+              <w:br/>
+              <w:t xml:space="preserve">Créer des </w:t>
+            </w:r>
+            <w:proofErr w:type="spellStart"/>
+            <w:r>
+              <w:t>presets</w:t>
+            </w:r>
+            <w:proofErr w:type="spellEnd"/>
+            <w:r>
+              <w:t xml:space="preserve"> de</w:t>
+            </w:r>
+            <w:r>
+              <w:t xml:space="preserve"> </w:t>
+            </w:r>
+            <w:proofErr w:type="gramStart"/>
+            <w:r>
+              <w:t>collision réutilisable</w:t>
+            </w:r>
+            <w:r>
+              <w:t>s</w:t>
+            </w:r>
+            <w:proofErr w:type="gramEnd"/>
+          </w:p>
+          <w:p>
+            <w:r>
+              <w:br/>
+              <w:t>Minimiser les ajustements</w:t>
+            </w:r>
+            <w:r>
+              <w:t xml:space="preserve"> </w:t>
+            </w:r>
+            <w:r>
+              <w:t xml:space="preserve">dans </w:t>
+            </w:r>
+            <w:proofErr w:type="spellStart"/>
+            <w:r>
+              <w:t>Jolt</w:t>
+            </w:r>
+            <w:proofErr w:type="spellEnd"/>
+            <w:r>
+              <w:t xml:space="preserve"> </w:t>
+            </w:r>
+          </w:p>
+        </w:tc>
+        <w:tc>
+          <w:tcPr>
+            <w:tcW w:w="0" w:type="auto"/>
+            <w:vAlign w:val="center"/>
+            <w:hideMark/>
+          </w:tcPr>
+          <w:p>
+            <w:r>
+              <w:t>Utiliser des formes de collision simples (boîtes, sphères)</w:t>
+            </w:r>
+          </w:p>
+          <w:p>
+            <w:r>
+              <w:br/>
+              <w:t>Accepter des collisions moins précises mais plus rapides à implémenter</w:t>
+            </w:r>
+            <w:r>
+              <w:t xml:space="preserve"> (boîtes)</w:t>
+            </w:r>
+            <w:r>
+              <w:t xml:space="preserve"> </w:t>
+            </w:r>
+          </w:p>
+        </w:tc>
+      </w:tr>
+      <w:tr>
+        <w:trPr>
+          <w:tblCellSpacing w:w="15" w:type="dxa"/>
+        </w:trPr>
+        <w:tc>
+          <w:tcPr>
+            <w:tcW w:w="0" w:type="auto"/>
+            <w:vAlign w:val="center"/>
+            <w:hideMark/>
+          </w:tcPr>
+          <w:p>
+            <w:r>
+              <w:rPr>
+                <w:b/>
+                <w:bCs/>
+              </w:rPr>
+              <w:t>Capsule horizontale</w:t>
+            </w:r>
+            <w:r>
+              <w:br/>
+              <w:t>Complexité d'orientation de la capsule</w:t>
+            </w:r>
+          </w:p>
+        </w:tc>
+        <w:tc>
+          <w:tcPr>
+            <w:tcW w:w="0" w:type="auto"/>
+            <w:vAlign w:val="center"/>
+            <w:hideMark/>
+          </w:tcPr>
+          <w:p>
+            <w:r>
+              <w:t>Moyen</w:t>
+            </w:r>
+          </w:p>
+        </w:tc>
+        <w:tc>
+          <w:tcPr>
+            <w:tcW w:w="0" w:type="auto"/>
+            <w:vAlign w:val="center"/>
+            <w:hideMark/>
+          </w:tcPr>
+          <w:p>
+            <w:r>
+              <w:t>Spike de r</w:t>
+            </w:r>
+            <w:r>
+              <w:t xml:space="preserve">echerche </w:t>
+            </w:r>
+            <w:r>
+              <w:t xml:space="preserve">pour </w:t>
+            </w:r>
+            <w:r>
+              <w:t>une solution simple</w:t>
+            </w:r>
+          </w:p>
+          <w:p>
+            <w:r>
+              <w:br/>
+            </w:r>
+            <w:r>
+              <w:t>Vérifier</w:t>
+            </w:r>
+            <w:r>
+              <w:t xml:space="preserve"> </w:t>
+            </w:r>
+            <w:r>
+              <w:t>avec Thomas pour l’orientation des capsules</w:t>
+            </w:r>
+          </w:p>
+        </w:tc>
+        <w:tc>
+          <w:tcPr>
+            <w:tcW w:w="0" w:type="auto"/>
+            <w:vAlign w:val="center"/>
+            <w:hideMark/>
+          </w:tcPr>
+          <w:p>
+            <w:r>
+              <w:t xml:space="preserve">Remplacer par des </w:t>
+            </w:r>
+            <w:r>
+              <w:t>boîtes</w:t>
+            </w:r>
+          </w:p>
+          <w:p>
+            <w:r>
+              <w:t xml:space="preserve"> </w:t>
+            </w:r>
+            <w:r>
+              <w:br/>
+              <w:t xml:space="preserve">Abandonner la capsule si pas de solution simple </w:t>
+            </w:r>
+            <w:r>
+              <w:t>après le spike</w:t>
+            </w:r>
+            <w:r>
+              <w:t xml:space="preserve"> </w:t>
+            </w:r>
+          </w:p>
+        </w:tc>
+      </w:tr>
+      <w:tr>
+        <w:trPr>
+          <w:tblCellSpacing w:w="15" w:type="dxa"/>
+        </w:trPr>
+        <w:tc>
+          <w:tcPr>
+            <w:tcW w:w="0" w:type="auto"/>
+            <w:vAlign w:val="center"/>
+            <w:hideMark/>
+          </w:tcPr>
+          <w:p>
+            <w:r>
+              <w:rPr>
+                <w:b/>
+                <w:bCs/>
+              </w:rPr>
+              <w:t>Équilibre power-</w:t>
+            </w:r>
+            <w:proofErr w:type="spellStart"/>
+            <w:r>
+              <w:rPr>
+                <w:b/>
+                <w:bCs/>
+              </w:rPr>
+              <w:t>ups</w:t>
+            </w:r>
+            <w:proofErr w:type="spellEnd"/>
+            <w:r>
+              <w:rPr>
+                <w:b/>
+                <w:bCs/>
+              </w:rPr>
+              <w:t xml:space="preserve"> vs physique réelle</w:t>
+            </w:r>
+            <w:r>
+              <w:br/>
+              <w:t>Choix de design impactant le temps de développement</w:t>
+            </w:r>
+          </w:p>
+        </w:tc>
+        <w:tc>
+          <w:tcPr>
+            <w:tcW w:w="0" w:type="auto"/>
+            <w:vAlign w:val="center"/>
+            <w:hideMark/>
+          </w:tcPr>
+          <w:p>
+            <w:r>
+              <w:t>Faible</w:t>
+            </w:r>
+          </w:p>
+        </w:tc>
+        <w:tc>
+          <w:tcPr>
+            <w:tcW w:w="0" w:type="auto"/>
+            <w:vAlign w:val="center"/>
+            <w:hideMark/>
+          </w:tcPr>
+          <w:p>
+            <w:r>
+              <w:t xml:space="preserve">Évaluer la complexité </w:t>
+            </w:r>
+            <w:r>
+              <w:t>d’implantation</w:t>
+            </w:r>
+            <w:r>
+              <w:t xml:space="preserve"> de chaque option</w:t>
+            </w:r>
+          </w:p>
+          <w:p>
+            <w:r>
+              <w:br/>
+              <w:t>Prototyper la solution la plus simple d'abord</w:t>
+            </w:r>
+          </w:p>
+          <w:p>
+            <w:r>
+              <w:br/>
+              <w:t>Prioriser selon le ratio fun/temps de d</w:t>
+            </w:r>
+            <w:r>
+              <w:t>éveloppement ensuite</w:t>
+            </w:r>
+          </w:p>
+        </w:tc>
+        <w:tc>
+          <w:tcPr>
+            <w:tcW w:w="0" w:type="auto"/>
+            <w:vAlign w:val="center"/>
+            <w:hideMark/>
+          </w:tcPr>
+          <w:p>
+            <w:r>
+              <w:t xml:space="preserve">Choisir systématiquement l'option la plus simple à </w:t>
+            </w:r>
+            <w:r>
+              <w:t>implanter</w:t>
+            </w:r>
+          </w:p>
+          <w:p>
+            <w:r>
+              <w:br/>
+              <w:t>Limiter à 2-3 power-</w:t>
+            </w:r>
+            <w:proofErr w:type="spellStart"/>
+            <w:r>
+              <w:t>ups</w:t>
+            </w:r>
+            <w:proofErr w:type="spellEnd"/>
+            <w:r>
+              <w:t xml:space="preserve"> </w:t>
+            </w:r>
+          </w:p>
+        </w:tc>
+      </w:tr>
+    </w:tbl>
+    <w:p>
+      <w:r>
+        <w:rPr>
+          <w:b/>
+          <w:bCs/>
+        </w:rPr>
+        <w:t>Coupes potentielles identifiées:</w:t>
+      </w:r>
+      <w:r>
+        <w:t xml:space="preserve"> </w:t>
+      </w:r>
+    </w:p>
+    <w:p>
+      <w:pPr>
         <w:numPr>
           <w:ilvl w:val="0"/>
-          <w:numId w:val="1"/>
+          <w:numId w:val="6"/>
         </w:numPr>
       </w:pPr>
       <w:r>
-        <w:t>Thierry</w:t>
+        <w:t>Réduction du nombre de power-</w:t>
+      </w:r>
+      <w:proofErr w:type="spellStart"/>
+      <w:r>
+        <w:t>ups</w:t>
+      </w:r>
+      <w:proofErr w:type="spellEnd"/>
+      <w:r>
+        <w:t xml:space="preserve"> au profit de mécaniques physiques simples</w:t>
       </w:r>
     </w:p>
     <w:p>
-      <w:pPr>
-        <w:pStyle w:val="Paragraphedeliste"/>
+      <w:r>
+        <w:br w:type="page"/>
+      </w:r>
+    </w:p>
+    <w:p>
+      <w:r>
+        <w:rPr>
+          <w:b/>
+          <w:bCs/>
+        </w:rPr>
+        <w:lastRenderedPageBreak/>
+        <w:t>4. Alexandre - Contrôles et caméra</w:t>
+      </w:r>
+    </w:p>
+    <w:p>
+      <w:pPr>
+        <w:rPr>
+          <w:b/>
+          <w:bCs/>
+        </w:rPr>
+      </w:pPr>
+      <w:r>
+        <w:rPr>
+          <w:b/>
+          <w:bCs/>
+        </w:rPr>
+        <w:t>Risques identifiés et plans d'action</w:t>
+      </w:r>
+    </w:p>
+    <w:tbl>
+      <w:tblPr>
+        <w:tblW w:w="5000" w:type="pct"/>
+        <w:tblCellSpacing w:w="15" w:type="dxa"/>
+        <w:tblBorders>
+          <w:top w:val="single" w:sz="4" w:space="0" w:color="auto"/>
+          <w:left w:val="single" w:sz="4" w:space="0" w:color="auto"/>
+          <w:bottom w:val="single" w:sz="4" w:space="0" w:color="auto"/>
+          <w:right w:val="single" w:sz="4" w:space="0" w:color="auto"/>
+          <w:insideH w:val="single" w:sz="4" w:space="0" w:color="auto"/>
+          <w:insideV w:val="single" w:sz="4" w:space="0" w:color="auto"/>
+        </w:tblBorders>
+        <w:tblCellMar>
+          <w:top w:w="15" w:type="dxa"/>
+          <w:left w:w="15" w:type="dxa"/>
+          <w:bottom w:w="15" w:type="dxa"/>
+          <w:right w:w="15" w:type="dxa"/>
+        </w:tblCellMar>
+        <w:tblLook w:val="04A0" w:firstRow="1" w:lastRow="0" w:firstColumn="1" w:lastColumn="0" w:noHBand="0" w:noVBand="1"/>
+      </w:tblPr>
+      <w:tblGrid>
+        <w:gridCol w:w="2165"/>
+        <w:gridCol w:w="1302"/>
+        <w:gridCol w:w="2574"/>
+        <w:gridCol w:w="2589"/>
+      </w:tblGrid>
+      <w:tr>
+        <w:trPr>
+          <w:tblCellSpacing w:w="15" w:type="dxa"/>
+        </w:trPr>
+        <w:tc>
+          <w:tcPr>
+            <w:tcW w:w="1228" w:type="pct"/>
+            <w:vAlign w:val="center"/>
+            <w:hideMark/>
+          </w:tcPr>
+          <w:p>
+            <w:pPr>
+              <w:rPr>
+                <w:b/>
+                <w:bCs/>
+              </w:rPr>
+            </w:pPr>
+            <w:r>
+              <w:rPr>
+                <w:b/>
+                <w:bCs/>
+              </w:rPr>
+              <w:t>Risque</w:t>
+            </w:r>
+          </w:p>
+        </w:tc>
+        <w:tc>
+          <w:tcPr>
+            <w:tcW w:w="737" w:type="pct"/>
+            <w:vAlign w:val="center"/>
+            <w:hideMark/>
+          </w:tcPr>
+          <w:p>
+            <w:pPr>
+              <w:rPr>
+                <w:b/>
+                <w:bCs/>
+              </w:rPr>
+            </w:pPr>
+            <w:r>
+              <w:rPr>
+                <w:b/>
+                <w:bCs/>
+              </w:rPr>
+              <w:t>Niveau</w:t>
+            </w:r>
+          </w:p>
+        </w:tc>
+        <w:tc>
+          <w:tcPr>
+            <w:tcW w:w="1474" w:type="pct"/>
+            <w:vAlign w:val="center"/>
+            <w:hideMark/>
+          </w:tcPr>
+          <w:p>
+            <w:pPr>
+              <w:rPr>
+                <w:b/>
+                <w:bCs/>
+              </w:rPr>
+            </w:pPr>
+            <w:r>
+              <w:rPr>
+                <w:b/>
+                <w:bCs/>
+              </w:rPr>
+              <w:t>Plan de prévention</w:t>
+            </w:r>
+          </w:p>
+        </w:tc>
+        <w:tc>
+          <w:tcPr>
+            <w:tcW w:w="1474" w:type="pct"/>
+            <w:vAlign w:val="center"/>
+            <w:hideMark/>
+          </w:tcPr>
+          <w:p>
+            <w:pPr>
+              <w:rPr>
+                <w:b/>
+                <w:bCs/>
+              </w:rPr>
+            </w:pPr>
+            <w:r>
+              <w:rPr>
+                <w:b/>
+                <w:bCs/>
+              </w:rPr>
+              <w:t>Plan de contingence</w:t>
+            </w:r>
+          </w:p>
+        </w:tc>
+      </w:tr>
+      <w:tr>
+        <w:trPr>
+          <w:tblCellSpacing w:w="15" w:type="dxa"/>
+        </w:trPr>
+        <w:tc>
+          <w:tcPr>
+            <w:tcW w:w="0" w:type="auto"/>
+            <w:vAlign w:val="center"/>
+            <w:hideMark/>
+          </w:tcPr>
+          <w:p>
+            <w:proofErr w:type="spellStart"/>
+            <w:r>
+              <w:rPr>
+                <w:b/>
+                <w:bCs/>
+              </w:rPr>
+              <w:t>Feature</w:t>
+            </w:r>
+            <w:proofErr w:type="spellEnd"/>
+            <w:r>
+              <w:rPr>
+                <w:b/>
+                <w:bCs/>
+              </w:rPr>
+              <w:t xml:space="preserve"> </w:t>
+            </w:r>
+            <w:proofErr w:type="spellStart"/>
+            <w:r>
+              <w:rPr>
+                <w:b/>
+                <w:bCs/>
+              </w:rPr>
+              <w:t>creep</w:t>
+            </w:r>
+            <w:proofErr w:type="spellEnd"/>
+            <w:r>
+              <w:br/>
+              <w:t>Ajout de fonctionnalités non-essentielles (ex: barrel roll)</w:t>
+            </w:r>
+          </w:p>
+        </w:tc>
+        <w:tc>
+          <w:tcPr>
+            <w:tcW w:w="0" w:type="auto"/>
+            <w:vAlign w:val="center"/>
+            <w:hideMark/>
+          </w:tcPr>
+          <w:p>
+            <w:r>
+              <w:t>Faible</w:t>
+            </w:r>
+          </w:p>
+        </w:tc>
+        <w:tc>
+          <w:tcPr>
+            <w:tcW w:w="0" w:type="auto"/>
+            <w:vAlign w:val="center"/>
+            <w:hideMark/>
+          </w:tcPr>
+          <w:p>
+            <w:r>
+              <w:t xml:space="preserve">Définir clairement les fonctionnalités </w:t>
+            </w:r>
+            <w:r>
+              <w:t>importantes</w:t>
+            </w:r>
+          </w:p>
+          <w:p>
+            <w:r>
+              <w:t xml:space="preserve">Créer une liste </w:t>
+            </w:r>
+            <w:r>
+              <w:t>« </w:t>
+            </w:r>
+            <w:proofErr w:type="spellStart"/>
+            <w:r>
+              <w:t>nice</w:t>
+            </w:r>
+            <w:proofErr w:type="spellEnd"/>
+            <w:r>
+              <w:t xml:space="preserve"> to have</w:t>
+            </w:r>
+            <w:r>
+              <w:t> »</w:t>
+            </w:r>
+            <w:r>
+              <w:t xml:space="preserve"> séparée</w:t>
+            </w:r>
+          </w:p>
+          <w:p>
+            <w:r>
+              <w:br/>
+              <w:t>Valider en équipe avant d'ajouter de</w:t>
+            </w:r>
+            <w:r>
+              <w:t xml:space="preserve"> travailler sur les </w:t>
+            </w:r>
+            <w:proofErr w:type="spellStart"/>
+            <w:r>
+              <w:t>features</w:t>
+            </w:r>
+            <w:proofErr w:type="spellEnd"/>
+            <w:r>
+              <w:t xml:space="preserve"> « </w:t>
+            </w:r>
+            <w:proofErr w:type="spellStart"/>
+            <w:r>
+              <w:t>nice</w:t>
+            </w:r>
+            <w:proofErr w:type="spellEnd"/>
+            <w:r>
+              <w:t xml:space="preserve"> to have »</w:t>
+            </w:r>
+            <w:r>
+              <w:t xml:space="preserve"> </w:t>
+            </w:r>
+          </w:p>
+        </w:tc>
+        <w:tc>
+          <w:tcPr>
+            <w:tcW w:w="0" w:type="auto"/>
+            <w:vAlign w:val="center"/>
+            <w:hideMark/>
+          </w:tcPr>
+          <w:p>
+            <w:r>
+              <w:t>Refuser tout ajout non validé par l'équipe</w:t>
+            </w:r>
+          </w:p>
+          <w:p>
+            <w:r>
+              <w:br/>
+              <w:t>Se concentrer uniquement sur les bugs et l</w:t>
+            </w:r>
+            <w:r>
+              <w:t>’optimisation/nettoyage</w:t>
+            </w:r>
+          </w:p>
+        </w:tc>
+      </w:tr>
+      <w:tr>
+        <w:trPr>
+          <w:tblCellSpacing w:w="15" w:type="dxa"/>
+        </w:trPr>
+        <w:tc>
+          <w:tcPr>
+            <w:tcW w:w="0" w:type="auto"/>
+            <w:vAlign w:val="center"/>
+            <w:hideMark/>
+          </w:tcPr>
+          <w:p>
+            <w:r>
+              <w:rPr>
+                <w:b/>
+                <w:bCs/>
+              </w:rPr>
+              <w:t xml:space="preserve">Absence de </w:t>
+            </w:r>
+            <w:proofErr w:type="spellStart"/>
+            <w:r>
+              <w:rPr>
+                <w:b/>
+                <w:bCs/>
+              </w:rPr>
+              <w:t>map</w:t>
+            </w:r>
+            <w:proofErr w:type="spellEnd"/>
+            <w:r>
+              <w:rPr>
+                <w:b/>
+                <w:bCs/>
+              </w:rPr>
+              <w:t xml:space="preserve"> officielle</w:t>
+            </w:r>
+            <w:r>
+              <w:br/>
+              <w:t>Difficile de tester et ajuster les contrôles sans environnement stable</w:t>
+            </w:r>
+          </w:p>
+        </w:tc>
+        <w:tc>
+          <w:tcPr>
+            <w:tcW w:w="0" w:type="auto"/>
+            <w:vAlign w:val="center"/>
+            <w:hideMark/>
+          </w:tcPr>
+          <w:p>
+            <w:r>
+              <w:t>Élevé</w:t>
+            </w:r>
+          </w:p>
+        </w:tc>
+        <w:tc>
+          <w:tcPr>
+            <w:tcW w:w="0" w:type="auto"/>
+            <w:vAlign w:val="center"/>
+            <w:hideMark/>
+          </w:tcPr>
+          <w:p>
+            <w:r>
+              <w:t xml:space="preserve">Exiger immédiatement une </w:t>
+            </w:r>
+            <w:proofErr w:type="spellStart"/>
+            <w:r>
+              <w:t>map</w:t>
+            </w:r>
+            <w:proofErr w:type="spellEnd"/>
+            <w:r>
+              <w:t xml:space="preserve"> officielle</w:t>
+            </w:r>
+          </w:p>
+          <w:p>
+            <w:r>
+              <w:t xml:space="preserve">Calibrer les contrôles pour cet environnement spécifique </w:t>
+            </w:r>
+          </w:p>
+        </w:tc>
+        <w:tc>
+          <w:tcPr>
+            <w:tcW w:w="0" w:type="auto"/>
+            <w:vAlign w:val="center"/>
+            <w:hideMark/>
+          </w:tcPr>
+          <w:p>
+            <w:r>
+              <w:t xml:space="preserve">Créer une petite </w:t>
+            </w:r>
+            <w:proofErr w:type="spellStart"/>
+            <w:r>
+              <w:t>map</w:t>
+            </w:r>
+            <w:proofErr w:type="spellEnd"/>
+            <w:r>
+              <w:t xml:space="preserve"> de </w:t>
+            </w:r>
+            <w:proofErr w:type="gramStart"/>
+            <w:r>
+              <w:t>test dédiée</w:t>
+            </w:r>
+            <w:proofErr w:type="gramEnd"/>
+            <w:r>
+              <w:t xml:space="preserve"> aux contrôles</w:t>
+            </w:r>
+          </w:p>
+          <w:p>
+            <w:r>
+              <w:br/>
+              <w:t xml:space="preserve">Valider le </w:t>
+            </w:r>
+            <w:proofErr w:type="spellStart"/>
+            <w:r>
+              <w:t>feel</w:t>
+            </w:r>
+            <w:proofErr w:type="spellEnd"/>
+            <w:r>
+              <w:t xml:space="preserve"> avec cette </w:t>
+            </w:r>
+            <w:proofErr w:type="spellStart"/>
+            <w:r>
+              <w:t>map</w:t>
+            </w:r>
+            <w:proofErr w:type="spellEnd"/>
+            <w:r>
+              <w:t xml:space="preserve"> même si différente de la finale</w:t>
+            </w:r>
+          </w:p>
+        </w:tc>
+      </w:tr>
+    </w:tbl>
+    <w:p>
+      <w:pPr>
+        <w:rPr>
+          <w:b/>
+          <w:bCs/>
+        </w:rPr>
+      </w:pPr>
+    </w:p>
+    <w:p>
+      <w:pPr>
+        <w:rPr>
+          <w:b/>
+          <w:bCs/>
+        </w:rPr>
+      </w:pPr>
+      <w:r>
+        <w:rPr>
+          <w:b/>
+          <w:bCs/>
+        </w:rPr>
+        <w:t xml:space="preserve">5. </w:t>
+      </w:r>
+      <w:r>
+        <w:rPr>
+          <w:b/>
+          <w:bCs/>
+        </w:rPr>
+        <w:t>Actions prioritaires immédiates</w:t>
+      </w:r>
+    </w:p>
+    <w:tbl>
+      <w:tblPr>
+        <w:tblW w:w="5000" w:type="pct"/>
+        <w:tblCellSpacing w:w="15" w:type="dxa"/>
+        <w:tblBorders>
+          <w:top w:val="single" w:sz="4" w:space="0" w:color="auto"/>
+          <w:left w:val="single" w:sz="4" w:space="0" w:color="auto"/>
+          <w:bottom w:val="single" w:sz="4" w:space="0" w:color="auto"/>
+          <w:right w:val="single" w:sz="4" w:space="0" w:color="auto"/>
+          <w:insideH w:val="single" w:sz="4" w:space="0" w:color="auto"/>
+          <w:insideV w:val="single" w:sz="4" w:space="0" w:color="auto"/>
+        </w:tblBorders>
+        <w:tblCellMar>
+          <w:top w:w="15" w:type="dxa"/>
+          <w:left w:w="15" w:type="dxa"/>
+          <w:bottom w:w="15" w:type="dxa"/>
+          <w:right w:w="15" w:type="dxa"/>
+        </w:tblCellMar>
+        <w:tblLook w:val="04A0" w:firstRow="1" w:lastRow="0" w:firstColumn="1" w:lastColumn="0" w:noHBand="0" w:noVBand="1"/>
+      </w:tblPr>
+      <w:tblGrid>
+        <w:gridCol w:w="3449"/>
+        <w:gridCol w:w="1732"/>
+        <w:gridCol w:w="3449"/>
+      </w:tblGrid>
+      <w:tr>
+        <w:trPr>
+          <w:tblCellSpacing w:w="15" w:type="dxa"/>
+        </w:trPr>
+        <w:tc>
+          <w:tcPr>
+            <w:tcW w:w="1972" w:type="pct"/>
+            <w:vAlign w:val="center"/>
+            <w:hideMark/>
+          </w:tcPr>
+          <w:p>
+            <w:pPr>
+              <w:rPr>
+                <w:b/>
+                <w:bCs/>
+              </w:rPr>
+            </w:pPr>
+            <w:r>
+              <w:rPr>
+                <w:b/>
+                <w:bCs/>
+              </w:rPr>
+              <w:t>Action</w:t>
+            </w:r>
+          </w:p>
+        </w:tc>
+        <w:tc>
+          <w:tcPr>
+            <w:tcW w:w="986" w:type="pct"/>
+            <w:vAlign w:val="center"/>
+            <w:hideMark/>
+          </w:tcPr>
+          <w:p>
+            <w:pPr>
+              <w:rPr>
+                <w:b/>
+                <w:bCs/>
+              </w:rPr>
+            </w:pPr>
+            <w:r>
+              <w:rPr>
+                <w:b/>
+                <w:bCs/>
+              </w:rPr>
+              <w:t>Priorité</w:t>
+            </w:r>
+          </w:p>
+        </w:tc>
+        <w:tc>
+          <w:tcPr>
+            <w:tcW w:w="1972" w:type="pct"/>
+            <w:vAlign w:val="center"/>
+            <w:hideMark/>
+          </w:tcPr>
+          <w:p>
+            <w:pPr>
+              <w:rPr>
+                <w:b/>
+                <w:bCs/>
+              </w:rPr>
+            </w:pPr>
+            <w:r>
+              <w:rPr>
+                <w:b/>
+                <w:bCs/>
+              </w:rPr>
+              <w:t>Responsable suggéré</w:t>
+            </w:r>
+          </w:p>
+        </w:tc>
+      </w:tr>
+      <w:tr>
+        <w:trPr>
+          <w:tblCellSpacing w:w="15" w:type="dxa"/>
+        </w:trPr>
+        <w:tc>
+          <w:tcPr>
+            <w:tcW w:w="0" w:type="auto"/>
+            <w:vAlign w:val="center"/>
+            <w:hideMark/>
+          </w:tcPr>
+          <w:p>
+            <w:r>
+              <w:t xml:space="preserve">Désigner et communiquer </w:t>
+            </w:r>
+            <w:r>
+              <w:t xml:space="preserve">la </w:t>
+            </w:r>
+            <w:proofErr w:type="spellStart"/>
+            <w:r>
+              <w:t>map</w:t>
+            </w:r>
+            <w:proofErr w:type="spellEnd"/>
+            <w:r>
+              <w:t xml:space="preserve"> officielle</w:t>
+            </w:r>
+          </w:p>
+        </w:tc>
+        <w:tc>
+          <w:tcPr>
+            <w:tcW w:w="0" w:type="auto"/>
+            <w:vAlign w:val="center"/>
+            <w:hideMark/>
+          </w:tcPr>
+          <w:p>
+            <w:r>
+              <w:t>Critique</w:t>
+            </w:r>
+          </w:p>
+        </w:tc>
+        <w:tc>
+          <w:tcPr>
+            <w:tcW w:w="0" w:type="auto"/>
+            <w:vAlign w:val="center"/>
+            <w:hideMark/>
+          </w:tcPr>
+          <w:p>
+            <w:r>
+              <w:t>Thierry + validation équipe</w:t>
+            </w:r>
+          </w:p>
+        </w:tc>
+      </w:tr>
+      <w:tr>
+        <w:trPr>
+          <w:tblCellSpacing w:w="15" w:type="dxa"/>
+        </w:trPr>
+        <w:tc>
+          <w:tcPr>
+            <w:tcW w:w="0" w:type="auto"/>
+            <w:vAlign w:val="center"/>
+            <w:hideMark/>
+          </w:tcPr>
+          <w:p>
+            <w:r>
+              <w:t>Créer un dossier "</w:t>
+            </w:r>
+            <w:proofErr w:type="spellStart"/>
+            <w:r>
+              <w:t>maps_test</w:t>
+            </w:r>
+            <w:proofErr w:type="spellEnd"/>
+            <w:r>
+              <w:t xml:space="preserve">" et nettoyer les </w:t>
+            </w:r>
+            <w:proofErr w:type="spellStart"/>
+            <w:r>
+              <w:t>maps</w:t>
+            </w:r>
+            <w:proofErr w:type="spellEnd"/>
+            <w:r>
+              <w:t xml:space="preserve"> obsolètes</w:t>
+            </w:r>
+          </w:p>
+        </w:tc>
+        <w:tc>
+          <w:tcPr>
+            <w:tcW w:w="0" w:type="auto"/>
+            <w:vAlign w:val="center"/>
+            <w:hideMark/>
+          </w:tcPr>
+          <w:p>
+            <w:r>
+              <w:t>Élevé</w:t>
+            </w:r>
+          </w:p>
+        </w:tc>
+        <w:tc>
+          <w:tcPr>
+            <w:tcW w:w="0" w:type="auto"/>
+            <w:vAlign w:val="center"/>
+            <w:hideMark/>
+          </w:tcPr>
+          <w:p>
+            <w:r>
+              <w:t>Sylvain + Thierry</w:t>
+            </w:r>
+          </w:p>
+        </w:tc>
+      </w:tr>
+      <w:tr>
+        <w:trPr>
+          <w:tblCellSpacing w:w="15" w:type="dxa"/>
+        </w:trPr>
+        <w:tc>
+          <w:tcPr>
+            <w:tcW w:w="0" w:type="auto"/>
+            <w:vAlign w:val="center"/>
+            <w:hideMark/>
+          </w:tcPr>
+          <w:p>
+            <w:r>
+              <w:t>Consulter les profs sur les menus DirectX</w:t>
+            </w:r>
+          </w:p>
+        </w:tc>
+        <w:tc>
+          <w:tcPr>
+            <w:tcW w:w="0" w:type="auto"/>
+            <w:vAlign w:val="center"/>
+            <w:hideMark/>
+          </w:tcPr>
+          <w:p>
+            <w:r>
+              <w:t>Élevée</w:t>
+            </w:r>
+          </w:p>
+        </w:tc>
+        <w:tc>
+          <w:tcPr>
+            <w:tcW w:w="0" w:type="auto"/>
+            <w:vAlign w:val="center"/>
+            <w:hideMark/>
+          </w:tcPr>
+          <w:p>
+            <w:r>
+              <w:t>Alexandre</w:t>
+            </w:r>
+          </w:p>
+        </w:tc>
+      </w:tr>
+      <w:tr>
+        <w:trPr>
+          <w:tblCellSpacing w:w="15" w:type="dxa"/>
+        </w:trPr>
+        <w:tc>
+          <w:tcPr>
+            <w:tcW w:w="0" w:type="auto"/>
+            <w:vAlign w:val="center"/>
+            <w:hideMark/>
+          </w:tcPr>
+          <w:p>
+            <w:r>
+              <w:t>Résoudre ou abandonner la capsule horizontale</w:t>
+            </w:r>
+          </w:p>
+        </w:tc>
+        <w:tc>
+          <w:tcPr>
+            <w:tcW w:w="0" w:type="auto"/>
+            <w:vAlign w:val="center"/>
+            <w:hideMark/>
+          </w:tcPr>
+          <w:p>
+            <w:r>
+              <w:t>Moyenne</w:t>
+            </w:r>
+          </w:p>
+        </w:tc>
+        <w:tc>
+          <w:tcPr>
+            <w:tcW w:w="0" w:type="auto"/>
+            <w:vAlign w:val="center"/>
+            <w:hideMark/>
+          </w:tcPr>
+          <w:p>
+            <w:r>
+              <w:t>Thierry</w:t>
+            </w:r>
+          </w:p>
+        </w:tc>
+      </w:tr>
+    </w:tbl>
+    <w:p>
+      <w:pPr>
+        <w:rPr>
+          <w:b/>
+          <w:bCs/>
+        </w:rPr>
+      </w:pPr>
+    </w:p>
+    <w:p>
+      <w:pPr>
+        <w:rPr>
+          <w:b/>
+          <w:bCs/>
+        </w:rPr>
+      </w:pPr>
+      <w:r>
+        <w:rPr>
+          <w:b/>
+          <w:bCs/>
+        </w:rPr>
+        <w:br w:type="page"/>
+      </w:r>
+    </w:p>
+    <w:p>
+      <w:pPr>
+        <w:rPr>
+          <w:b/>
+          <w:bCs/>
+        </w:rPr>
+      </w:pPr>
+      <w:r>
+        <w:rPr>
+          <w:b/>
+          <w:bCs/>
+        </w:rPr>
+        <w:lastRenderedPageBreak/>
+        <w:t xml:space="preserve">6. </w:t>
+      </w:r>
+      <w:r>
+        <w:rPr>
+          <w:b/>
+          <w:bCs/>
+        </w:rPr>
+        <w:t>Stratégie de gestion de crise</w:t>
+      </w:r>
+    </w:p>
+    <w:p>
+      <w:r>
+        <w:rPr>
+          <w:b/>
+          <w:bCs/>
+        </w:rPr>
+        <w:t>Si le projet prend du retard significatif:</w:t>
+      </w:r>
+    </w:p>
+    <w:p>
+      <w:pPr>
         <w:numPr>
           <w:ilvl w:val="0"/>
-          <w:numId w:val="1"/>
+          <w:numId w:val="8"/>
         </w:numPr>
       </w:pPr>
       <w:r>
-        <w:t>Alexandre</w:t>
+        <w:rPr>
+          <w:b/>
+          <w:bCs/>
+        </w:rPr>
+        <w:t>Première vague de coupes</w:t>
+      </w:r>
+    </w:p>
+    <w:p>
+      <w:pPr>
+        <w:numPr>
+          <w:ilvl w:val="1"/>
+          <w:numId w:val="8"/>
+        </w:numPr>
+      </w:pPr>
+      <w:r>
+        <w:t>Système de son complet → sons minimaux ou aucun son</w:t>
+      </w:r>
+    </w:p>
+    <w:p>
+      <w:pPr>
+        <w:numPr>
+          <w:ilvl w:val="1"/>
+          <w:numId w:val="8"/>
+        </w:numPr>
+      </w:pPr>
+      <w:r>
+        <w:t>Éléments UI non-essentiels → interface minimaliste</w:t>
+      </w:r>
+    </w:p>
+    <w:p>
+      <w:pPr>
+        <w:numPr>
+          <w:ilvl w:val="1"/>
+          <w:numId w:val="8"/>
+        </w:numPr>
+      </w:pPr>
+      <w:r>
+        <w:t xml:space="preserve">Barrel roll et animations </w:t>
+      </w:r>
+      <w:r>
+        <w:t>« </w:t>
+      </w:r>
+      <w:proofErr w:type="spellStart"/>
+      <w:r>
+        <w:t>fancy</w:t>
+      </w:r>
+      <w:proofErr w:type="spellEnd"/>
+      <w:r>
+        <w:t> »</w:t>
+      </w:r>
+      <w:r>
+        <w:t xml:space="preserve"> → contrôles basiques fonctionnels uniquement</w:t>
+      </w:r>
+    </w:p>
+    <w:p>
+      <w:pPr>
+        <w:numPr>
+          <w:ilvl w:val="0"/>
+          <w:numId w:val="8"/>
+        </w:numPr>
+      </w:pPr>
+      <w:r>
+        <w:rPr>
+          <w:b/>
+          <w:bCs/>
+        </w:rPr>
+        <w:t>Deuxième vague de coupes</w:t>
+      </w:r>
+    </w:p>
+    <w:p>
+      <w:pPr>
+        <w:numPr>
+          <w:ilvl w:val="1"/>
+          <w:numId w:val="8"/>
+        </w:numPr>
+      </w:pPr>
+      <w:r>
+        <w:t>Réduire le nombre de power-</w:t>
+      </w:r>
+      <w:proofErr w:type="spellStart"/>
+      <w:r>
+        <w:t>ups</w:t>
+      </w:r>
+      <w:proofErr w:type="spellEnd"/>
+    </w:p>
+    <w:p>
+      <w:pPr>
+        <w:numPr>
+          <w:ilvl w:val="1"/>
+          <w:numId w:val="8"/>
+        </w:numPr>
+      </w:pPr>
+      <w:proofErr w:type="spellStart"/>
+      <w:r>
+        <w:t>Map</w:t>
+      </w:r>
+      <w:proofErr w:type="spellEnd"/>
+      <w:r>
+        <w:t xml:space="preserve"> plus petite et </w:t>
+      </w:r>
+      <w:r>
+        <w:t xml:space="preserve">plus </w:t>
+      </w:r>
+      <w:r>
+        <w:t>simple</w:t>
+      </w:r>
+    </w:p>
+    <w:p>
+      <w:pPr>
+        <w:numPr>
+          <w:ilvl w:val="0"/>
+          <w:numId w:val="8"/>
+        </w:numPr>
+      </w:pPr>
+      <w:r>
+        <w:rPr>
+          <w:b/>
+          <w:bCs/>
+        </w:rPr>
+        <w:t>Mode survie</w:t>
+      </w:r>
+    </w:p>
+    <w:p>
+      <w:pPr>
+        <w:numPr>
+          <w:ilvl w:val="1"/>
+          <w:numId w:val="8"/>
+        </w:numPr>
+      </w:pPr>
+      <w:r>
+        <w:t xml:space="preserve">Se concentrer sur </w:t>
+      </w:r>
+      <w:r>
+        <w:t>les</w:t>
+      </w:r>
+      <w:r>
+        <w:t xml:space="preserve"> mécanique</w:t>
+      </w:r>
+      <w:r>
+        <w:t>s</w:t>
+      </w:r>
+      <w:r>
+        <w:t xml:space="preserve"> </w:t>
+      </w:r>
+      <w:r>
+        <w:t xml:space="preserve">principales déjà en place et </w:t>
+      </w:r>
+      <w:r>
+        <w:t>bien exécutée</w:t>
+      </w:r>
+      <w:r>
+        <w:t>s</w:t>
+      </w:r>
+    </w:p>
+    <w:p>
+      <w:pPr>
+        <w:numPr>
+          <w:ilvl w:val="1"/>
+          <w:numId w:val="8"/>
+        </w:numPr>
+      </w:pPr>
+      <w:proofErr w:type="spellStart"/>
+      <w:r>
+        <w:t>Map</w:t>
+      </w:r>
+      <w:proofErr w:type="spellEnd"/>
+      <w:r>
+        <w:t xml:space="preserve"> minimaliste de démonstration</w:t>
+      </w:r>
+    </w:p>
+    <w:p>
+      <w:pPr>
+        <w:numPr>
+          <w:ilvl w:val="1"/>
+          <w:numId w:val="8"/>
+        </w:numPr>
+      </w:pPr>
+      <w:r>
+        <w:t xml:space="preserve">Pas de menus, juste </w:t>
+      </w:r>
+      <w:r>
+        <w:t>les images de base en place</w:t>
       </w:r>
     </w:p>
     <w:sectPr>
+      <w:headerReference w:type="first" r:id="rId7"/>
       <w:pgSz w:w="12240" w:h="15840"/>
       <w:pgMar w:top="1440" w:right="1800" w:bottom="1440" w:left="1800" w:header="708" w:footer="708" w:gutter="0"/>
       <w:cols w:space="708"/>
+      <w:titlePg/>
       <w:docGrid w:linePitch="360"/>
     </w:sectPr>
   </w:body>
 </w:document>
 </file>
 
+<file path=word/endnotes.xml><?xml version="1.0" encoding="utf-8"?>
+<w:endnotes xmlns:wpc="http://schemas.microsoft.com/office/word/2010/wordprocessingCanvas" xmlns:cx="http://schemas.microsoft.com/office/drawing/2014/chartex" xmlns:cx1="http://schemas.microsoft.com/office/drawing/2015/9/8/chartex" xmlns:cx2="http://schemas.microsoft.com/office/drawing/2015/10/21/chartex" xmlns:cx3="http://schemas.microsoft.com/office/drawing/2016/5/9/chartex" xmlns:cx4="http://schemas.microsoft.com/office/drawing/2016/5/10/chartex" xmlns:cx5="http://schemas.microsoft.com/office/drawing/2016/5/11/chartex" xmlns:cx6="http://schemas.microsoft.com/office/drawing/2016/5/12/chartex" xmlns:cx7="http://schemas.microsoft.com/office/drawing/2016/5/13/chartex" xmlns:cx8="http://schemas.microsoft.com/office/drawing/2016/5/14/chartex" xmlns:mc="http://schemas.openxmlformats.org/markup-compatibility/2006" xmlns:aink="http://schemas.microsoft.com/office/drawing/2016/ink" xmlns:am3d="http://schemas.microsoft.com/office/drawing/2017/model3d" xmlns:o="urn:schemas-microsoft-com:office:office" xmlns:oel="http://schemas.microsoft.com/office/2019/extlst" xmlns:r="http://schemas.openxmlformats.org/officeDocument/2006/relationships" xmlns:m="http://schemas.openxmlformats.org/officeDocument/2006/math" xmlns:v="urn:schemas-microsoft-com:vml" xmlns:wp14="http://schemas.microsoft.com/office/word/2010/wordprocessingDrawing" xmlns:wp="http://schemas.openxmlformats.org/drawingml/2006/wordprocessingDrawing" xmlns:w10="urn:schemas-microsoft-com:office:word" xmlns:w="http://schemas.openxmlformats.org/wordprocessingml/2006/main" xmlns:w14="http://schemas.microsoft.com/office/word/2010/wordml" xmlns:w15="http://schemas.microsoft.com/office/word/2012/wordml" xmlns:w16cex="http://schemas.microsoft.com/office/word/2018/wordml/cex" xmlns:w16cid="http://schemas.microsoft.com/office/word/2016/wordml/cid" xmlns:w16="http://schemas.microsoft.com/office/word/2018/wordml" xmlns:w16du="http://schemas.microsoft.com/office/word/2023/wordml/word16du" xmlns:w16sdtdh="http://schemas.microsoft.com/office/word/2020/wordml/sdtdatahash" xmlns:w16sdtfl="http://schemas.microsoft.com/office/word/2024/wordml/sdtformatlock" xmlns:w16se="http://schemas.microsoft.com/office/word/2015/wordml/symex" xmlns:wpg="http://schemas.microsoft.com/office/word/2010/wordprocessingGroup" xmlns:wpi="http://schemas.microsoft.com/office/word/2010/wordprocessingInk" xmlns:wne="http://schemas.microsoft.com/office/word/2006/wordml" xmlns:wps="http://schemas.microsoft.com/office/word/2010/wordprocessingShape" mc:Ignorable="w14 w15 w16se w16cid w16 w16cex w16sdtdh w16sdtfl w16du wp14">
+  <w:endnote w:type="separator" w:id="-1">
+    <w:p>
+      <w:pPr>
+        <w:spacing w:after="0" w:line="240" w:lineRule="auto"/>
+      </w:pPr>
+      <w:r>
+        <w:separator/>
+      </w:r>
+    </w:p>
+  </w:endnote>
+  <w:endnote w:type="continuationSeparator" w:id="0">
+    <w:p>
+      <w:pPr>
+        <w:spacing w:after="0" w:line="240" w:lineRule="auto"/>
+      </w:pPr>
+      <w:r>
+        <w:continuationSeparator/>
+      </w:r>
+    </w:p>
+  </w:endnote>
+</w:endnotes>
+</file>
+
+<file path=word/footnotes.xml><?xml version="1.0" encoding="utf-8"?>
+<w:footnotes xmlns:wpc="http://schemas.microsoft.com/office/word/2010/wordprocessingCanvas" xmlns:cx="http://schemas.microsoft.com/office/drawing/2014/chartex" xmlns:cx1="http://schemas.microsoft.com/office/drawing/2015/9/8/chartex" xmlns:cx2="http://schemas.microsoft.com/office/drawing/2015/10/21/chartex" xmlns:cx3="http://schemas.microsoft.com/office/drawing/2016/5/9/chartex" xmlns:cx4="http://schemas.microsoft.com/office/drawing/2016/5/10/chartex" xmlns:cx5="http://schemas.microsoft.com/office/drawing/2016/5/11/chartex" xmlns:cx6="http://schemas.microsoft.com/office/drawing/2016/5/12/chartex" xmlns:cx7="http://schemas.microsoft.com/office/drawing/2016/5/13/chartex" xmlns:cx8="http://schemas.microsoft.com/office/drawing/2016/5/14/chartex" xmlns:mc="http://schemas.openxmlformats.org/markup-compatibility/2006" xmlns:aink="http://schemas.microsoft.com/office/drawing/2016/ink" xmlns:am3d="http://schemas.microsoft.com/office/drawing/2017/model3d" xmlns:o="urn:schemas-microsoft-com:office:office" xmlns:oel="http://schemas.microsoft.com/office/2019/extlst" xmlns:r="http://schemas.openxmlformats.org/officeDocument/2006/relationships" xmlns:m="http://schemas.openxmlformats.org/officeDocument/2006/math" xmlns:v="urn:schemas-microsoft-com:vml" xmlns:wp14="http://schemas.microsoft.com/office/word/2010/wordprocessingDrawing" xmlns:wp="http://schemas.openxmlformats.org/drawingml/2006/wordprocessingDrawing" xmlns:w10="urn:schemas-microsoft-com:office:word" xmlns:w="http://schemas.openxmlformats.org/wordprocessingml/2006/main" xmlns:w14="http://schemas.microsoft.com/office/word/2010/wordml" xmlns:w15="http://schemas.microsoft.com/office/word/2012/wordml" xmlns:w16cex="http://schemas.microsoft.com/office/word/2018/wordml/cex" xmlns:w16cid="http://schemas.microsoft.com/office/word/2016/wordml/cid" xmlns:w16="http://schemas.microsoft.com/office/word/2018/wordml" xmlns:w16du="http://schemas.microsoft.com/office/word/2023/wordml/word16du" xmlns:w16sdtdh="http://schemas.microsoft.com/office/word/2020/wordml/sdtdatahash" xmlns:w16sdtfl="http://schemas.microsoft.com/office/word/2024/wordml/sdtformatlock" xmlns:w16se="http://schemas.microsoft.com/office/word/2015/wordml/symex" xmlns:wpg="http://schemas.microsoft.com/office/word/2010/wordprocessingGroup" xmlns:wpi="http://schemas.microsoft.com/office/word/2010/wordprocessingInk" xmlns:wne="http://schemas.microsoft.com/office/word/2006/wordml" xmlns:wps="http://schemas.microsoft.com/office/word/2010/wordprocessingShape" mc:Ignorable="w14 w15 w16se w16cid w16 w16cex w16sdtdh w16sdtfl w16du wp14">
+  <w:footnote w:type="separator" w:id="-1">
+    <w:p>
+      <w:pPr>
+        <w:spacing w:after="0" w:line="240" w:lineRule="auto"/>
+      </w:pPr>
+      <w:r>
+        <w:separator/>
+      </w:r>
+    </w:p>
+  </w:footnote>
+  <w:footnote w:type="continuationSeparator" w:id="0">
+    <w:p>
+      <w:pPr>
+        <w:spacing w:after="0" w:line="240" w:lineRule="auto"/>
+      </w:pPr>
+      <w:r>
+        <w:continuationSeparator/>
+      </w:r>
+    </w:p>
+  </w:footnote>
+</w:footnotes>
+</file>
+
+<file path=word/header1.xml><?xml version="1.0" encoding="utf-8"?>
+<w:hdr xmlns:wpc="http://schemas.microsoft.com/office/word/2010/wordprocessingCanvas" xmlns:cx="http://schemas.microsoft.com/office/drawing/2014/chartex" xmlns:cx1="http://schemas.microsoft.com/office/drawing/2015/9/8/chartex" xmlns:cx2="http://schemas.microsoft.com/office/drawing/2015/10/21/chartex" xmlns:cx3="http://schemas.microsoft.com/office/drawing/2016/5/9/chartex" xmlns:cx4="http://schemas.microsoft.com/office/drawing/2016/5/10/chartex" xmlns:cx5="http://schemas.microsoft.com/office/drawing/2016/5/11/chartex" xmlns:cx6="http://schemas.microsoft.com/office/drawing/2016/5/12/chartex" xmlns:cx7="http://schemas.microsoft.com/office/drawing/2016/5/13/chartex" xmlns:cx8="http://schemas.microsoft.com/office/drawing/2016/5/14/chartex" xmlns:mc="http://schemas.openxmlformats.org/markup-compatibility/2006" xmlns:aink="http://schemas.microsoft.com/office/drawing/2016/ink" xmlns:am3d="http://schemas.microsoft.com/office/drawing/2017/model3d" xmlns:o="urn:schemas-microsoft-com:office:office" xmlns:oel="http://schemas.microsoft.com/office/2019/extlst" xmlns:r="http://schemas.openxmlformats.org/officeDocument/2006/relationships" xmlns:m="http://schemas.openxmlformats.org/officeDocument/2006/math" xmlns:v="urn:schemas-microsoft-com:vml" xmlns:wp14="http://schemas.microsoft.com/office/word/2010/wordprocessingDrawing" xmlns:wp="http://schemas.openxmlformats.org/drawingml/2006/wordprocessingDrawing" xmlns:w10="urn:schemas-microsoft-com:office:word" xmlns:w="http://schemas.openxmlformats.org/wordprocessingml/2006/main" xmlns:w14="http://schemas.microsoft.com/office/word/2010/wordml" xmlns:w15="http://schemas.microsoft.com/office/word/2012/wordml" xmlns:w16cex="http://schemas.microsoft.com/office/word/2018/wordml/cex" xmlns:w16cid="http://schemas.microsoft.com/office/word/2016/wordml/cid" xmlns:w16="http://schemas.microsoft.com/office/word/2018/wordml" xmlns:w16du="http://schemas.microsoft.com/office/word/2023/wordml/word16du" xmlns:w16sdtdh="http://schemas.microsoft.com/office/word/2020/wordml/sdtdatahash" xmlns:w16sdtfl="http://schemas.microsoft.com/office/word/2024/wordml/sdtformatlock" xmlns:w16se="http://schemas.microsoft.com/office/word/2015/wordml/symex" xmlns:wpg="http://schemas.microsoft.com/office/word/2010/wordprocessingGroup" xmlns:wpi="http://schemas.microsoft.com/office/word/2010/wordprocessingInk" xmlns:wne="http://schemas.microsoft.com/office/word/2006/wordml" xmlns:wps="http://schemas.microsoft.com/office/word/2010/wordprocessingShape" mc:Ignorable="w14 w15 w16se w16cid w16 w16cex w16sdtdh w16sdtfl w16du wp14">
+  <w:p>
+    <w:pPr>
+      <w:pStyle w:val="En-tte"/>
+    </w:pPr>
+    <w:r>
+      <w:t>2025-11-09</w:t>
+    </w:r>
+  </w:p>
+  <w:p>
+    <w:pPr>
+      <w:pStyle w:val="En-tte"/>
+      <w:rPr>
+        <w:sz w:val="40"/>
+        <w:szCs w:val="40"/>
+      </w:rPr>
+    </w:pPr>
+    <w:r>
+      <w:rPr>
+        <w:rFonts w:ascii="Segoe UI Emoji" w:hAnsi="Segoe UI Emoji" w:cs="Segoe UI Emoji"/>
+      </w:rPr>
+      <w:tab/>
+    </w:r>
+    <w:r>
+      <w:rPr>
+        <w:rFonts w:ascii="Segoe UI Emoji" w:hAnsi="Segoe UI Emoji" w:cs="Segoe UI Emoji"/>
+        <w:sz w:val="40"/>
+        <w:szCs w:val="40"/>
+      </w:rPr>
+      <w:t>🐟</w:t>
+    </w:r>
+    <w:r>
+      <w:rPr>
+        <w:sz w:val="40"/>
+        <w:szCs w:val="40"/>
+      </w:rPr>
+      <w:t>Need4Fish</w:t>
+    </w:r>
+    <w:r>
+      <w:rPr>
+        <w:rFonts w:ascii="Segoe UI Emoji" w:hAnsi="Segoe UI Emoji" w:cs="Segoe UI Emoji"/>
+        <w:sz w:val="40"/>
+        <w:szCs w:val="40"/>
+      </w:rPr>
+      <w:t>🦈</w:t>
+    </w:r>
+  </w:p>
+  <w:p>
+    <w:pPr>
+      <w:pStyle w:val="En-tte"/>
+    </w:pPr>
+  </w:p>
+</w:hdr>
+</file>
+
 <file path=word/numbering.xml><?xml version="1.0" encoding="utf-8"?>
 <w:numbering xmlns:wpc="http://schemas.microsoft.com/office/word/2010/wordprocessingCanvas" xmlns:cx="http://schemas.microsoft.com/office/drawing/2014/chartex" xmlns:cx1="http://schemas.microsoft.com/office/drawing/2015/9/8/chartex" xmlns:cx2="http://schemas.microsoft.com/office/drawing/2015/10/21/chartex" xmlns:cx3="http://schemas.microsoft.com/office/drawing/2016/5/9/chartex" xmlns:cx4="http://schemas.microsoft.com/office/drawing/2016/5/10/chartex" xmlns:cx5="http://schemas.microsoft.com/office/drawing/2016/5/11/chartex" xmlns:cx6="http://schemas.microsoft.com/office/drawing/2016/5/12/chartex" xmlns:cx7="http://schemas.microsoft.com/office/drawing/2016/5/13/chartex" xmlns:cx8="http://schemas.microsoft.com/office/drawing/2016/5/14/chartex" xmlns:mc="http://schemas.openxmlformats.org/markup-compatibility/2006" xmlns:aink="http://schemas.microsoft.com/office/drawing/2016/ink" xmlns:am3d="http://schemas.microsoft.com/office/drawing/2017/model3d" xmlns:o="urn:schemas-microsoft-com:office:office" xmlns:oel="http://schemas.microsoft.com/office/2019/extlst" xmlns:r="http://schemas.openxmlformats.org/officeDocument/2006/relationships" xmlns:m="http://schemas.openxmlformats.org/officeDocument/2006/math" xmlns:v="urn:schemas-microsoft-com:vml" xmlns:wp14="http://schemas.microsoft.com/office/word/2010/wordprocessingDrawing" xmlns:wp="http://schemas.openxmlformats.org/drawingml/2006/wordprocessingDrawing" xmlns:w10="urn:schemas-microsoft-com:office:word" xmlns:w="http://schemas.openxmlformats.org/wordprocessingml/2006/main" xmlns:w14="http://schemas.microsoft.com/office/word/2010/wordml" xmlns:w15="http://schemas.microsoft.com/office/word/2012/wordml" xmlns:w16cex="http://schemas.microsoft.com/office/word/2018/wordml/cex" xmlns:w16cid="http://schemas.microsoft.com/office/word/2016/wordml/cid" xmlns:w16="http://schemas.microsoft.com/office/word/2018/wordml" xmlns:w16du="http://schemas.microsoft.com/office/word/2023/wordml/word16du" xmlns:w16sdtdh="http://schemas.microsoft.com/office/word/2020/wordml/sdtdatahash" xmlns:w16sdtfl="http://schemas.microsoft.com/office/word/2024/wordml/sdtformatlock" xmlns:w16se="http://schemas.microsoft.com/office/word/2015/wordml/symex" xmlns:wpg="http://schemas.microsoft.com/office/word/2010/wordprocessingGroup" xmlns:wpi="http://schemas.microsoft.com/office/word/2010/wordprocessingInk" xmlns:wne="http://schemas.microsoft.com/office/word/2006/wordml" xmlns:wps="http://schemas.microsoft.com/office/word/2010/wordprocessingShape" mc:Ignorable="w14 w15 w16se w16cid w16 w16cex w16sdtdh w16sdtfl w16du wp14">
   <w:abstractNum w:abstractNumId="0" w15:restartNumberingAfterBreak="0">
+    <w:nsid w:val="0CF94BCA"/>
+    <w:multiLevelType w:val="multilevel"/>
+    <w:tmpl w:val="8996DE64"/>
+    <w:lvl w:ilvl="0">
+      <w:start w:val="1"/>
+      <w:numFmt w:val="bullet"/>
+      <w:lvlText w:val=""/>
+      <w:lvlJc w:val="left"/>
+      <w:pPr>
+        <w:tabs>
+          <w:tab w:val="num" w:pos="720"/>
+        </w:tabs>
+        <w:ind w:left="720" w:hanging="360"/>
+      </w:pPr>
+      <w:rPr>
+        <w:rFonts w:ascii="Symbol" w:hAnsi="Symbol" w:hint="default"/>
+        <w:sz w:val="20"/>
+      </w:rPr>
+    </w:lvl>
+    <w:lvl w:ilvl="1" w:tentative="1">
+      <w:start w:val="1"/>
+      <w:numFmt w:val="bullet"/>
+      <w:lvlText w:val="o"/>
+      <w:lvlJc w:val="left"/>
+      <w:pPr>
+        <w:tabs>
+          <w:tab w:val="num" w:pos="1440"/>
+        </w:tabs>
+        <w:ind w:left="1440" w:hanging="360"/>
+      </w:pPr>
+      <w:rPr>
+        <w:rFonts w:ascii="Courier New" w:hAnsi="Courier New" w:hint="default"/>
+        <w:sz w:val="20"/>
+      </w:rPr>
+    </w:lvl>
+    <w:lvl w:ilvl="2" w:tentative="1">
+      <w:start w:val="1"/>
+      <w:numFmt w:val="bullet"/>
+      <w:lvlText w:val=""/>
+      <w:lvlJc w:val="left"/>
+      <w:pPr>
+        <w:tabs>
+          <w:tab w:val="num" w:pos="2160"/>
+        </w:tabs>
+        <w:ind w:left="2160" w:hanging="360"/>
+      </w:pPr>
+      <w:rPr>
+        <w:rFonts w:ascii="Wingdings" w:hAnsi="Wingdings" w:hint="default"/>
+        <w:sz w:val="20"/>
+      </w:rPr>
+    </w:lvl>
+    <w:lvl w:ilvl="3" w:tentative="1">
+      <w:start w:val="1"/>
+      <w:numFmt w:val="bullet"/>
+      <w:lvlText w:val=""/>
+      <w:lvlJc w:val="left"/>
+      <w:pPr>
+        <w:tabs>
+          <w:tab w:val="num" w:pos="2880"/>
+        </w:tabs>
+        <w:ind w:left="2880" w:hanging="360"/>
+      </w:pPr>
+      <w:rPr>
+        <w:rFonts w:ascii="Wingdings" w:hAnsi="Wingdings" w:hint="default"/>
+        <w:sz w:val="20"/>
+      </w:rPr>
+    </w:lvl>
+    <w:lvl w:ilvl="4" w:tentative="1">
+      <w:start w:val="1"/>
+      <w:numFmt w:val="bullet"/>
+      <w:lvlText w:val=""/>
+      <w:lvlJc w:val="left"/>
+      <w:pPr>
+        <w:tabs>
+          <w:tab w:val="num" w:pos="3600"/>
+        </w:tabs>
+        <w:ind w:left="3600" w:hanging="360"/>
+      </w:pPr>
+      <w:rPr>
+        <w:rFonts w:ascii="Wingdings" w:hAnsi="Wingdings" w:hint="default"/>
+        <w:sz w:val="20"/>
+      </w:rPr>
+    </w:lvl>
+    <w:lvl w:ilvl="5" w:tentative="1">
+      <w:start w:val="1"/>
+      <w:numFmt w:val="bullet"/>
+      <w:lvlText w:val=""/>
+      <w:lvlJc w:val="left"/>
+      <w:pPr>
+        <w:tabs>
+          <w:tab w:val="num" w:pos="4320"/>
+        </w:tabs>
+        <w:ind w:left="4320" w:hanging="360"/>
+      </w:pPr>
+      <w:rPr>
+        <w:rFonts w:ascii="Wingdings" w:hAnsi="Wingdings" w:hint="default"/>
+        <w:sz w:val="20"/>
+      </w:rPr>
+    </w:lvl>
+    <w:lvl w:ilvl="6" w:tentative="1">
+      <w:start w:val="1"/>
+      <w:numFmt w:val="bullet"/>
+      <w:lvlText w:val=""/>
+      <w:lvlJc w:val="left"/>
+      <w:pPr>
+        <w:tabs>
+          <w:tab w:val="num" w:pos="5040"/>
+        </w:tabs>
+        <w:ind w:left="5040" w:hanging="360"/>
+      </w:pPr>
+      <w:rPr>
+        <w:rFonts w:ascii="Wingdings" w:hAnsi="Wingdings" w:hint="default"/>
+        <w:sz w:val="20"/>
+      </w:rPr>
+    </w:lvl>
+    <w:lvl w:ilvl="7" w:tentative="1">
+      <w:start w:val="1"/>
+      <w:numFmt w:val="bullet"/>
+      <w:lvlText w:val=""/>
+      <w:lvlJc w:val="left"/>
+      <w:pPr>
+        <w:tabs>
+          <w:tab w:val="num" w:pos="5760"/>
+        </w:tabs>
+        <w:ind w:left="5760" w:hanging="360"/>
+      </w:pPr>
+      <w:rPr>
+        <w:rFonts w:ascii="Wingdings" w:hAnsi="Wingdings" w:hint="default"/>
+        <w:sz w:val="20"/>
+      </w:rPr>
+    </w:lvl>
+    <w:lvl w:ilvl="8" w:tentative="1">
+      <w:start w:val="1"/>
+      <w:numFmt w:val="bullet"/>
+      <w:lvlText w:val=""/>
+      <w:lvlJc w:val="left"/>
+      <w:pPr>
+        <w:tabs>
+          <w:tab w:val="num" w:pos="6480"/>
+        </w:tabs>
+        <w:ind w:left="6480" w:hanging="360"/>
+      </w:pPr>
+      <w:rPr>
+        <w:rFonts w:ascii="Wingdings" w:hAnsi="Wingdings" w:hint="default"/>
+        <w:sz w:val="20"/>
+      </w:rPr>
+    </w:lvl>
+  </w:abstractNum>
+  <w:abstractNum w:abstractNumId="1" w15:restartNumberingAfterBreak="0">
+    <w:nsid w:val="14D14510"/>
+    <w:multiLevelType w:val="multilevel"/>
+    <w:tmpl w:val="90BE362C"/>
+    <w:lvl w:ilvl="0">
+      <w:start w:val="1"/>
+      <w:numFmt w:val="bullet"/>
+      <w:lvlText w:val=""/>
+      <w:lvlJc w:val="left"/>
+      <w:pPr>
+        <w:tabs>
+          <w:tab w:val="num" w:pos="720"/>
+        </w:tabs>
+        <w:ind w:left="720" w:hanging="360"/>
+      </w:pPr>
+      <w:rPr>
+        <w:rFonts w:ascii="Symbol" w:hAnsi="Symbol" w:hint="default"/>
+        <w:sz w:val="20"/>
+      </w:rPr>
+    </w:lvl>
+    <w:lvl w:ilvl="1" w:tentative="1">
+      <w:start w:val="1"/>
+      <w:numFmt w:val="bullet"/>
+      <w:lvlText w:val="o"/>
+      <w:lvlJc w:val="left"/>
+      <w:pPr>
+        <w:tabs>
+          <w:tab w:val="num" w:pos="1440"/>
+        </w:tabs>
+        <w:ind w:left="1440" w:hanging="360"/>
+      </w:pPr>
+      <w:rPr>
+        <w:rFonts w:ascii="Courier New" w:hAnsi="Courier New" w:hint="default"/>
+        <w:sz w:val="20"/>
+      </w:rPr>
+    </w:lvl>
+    <w:lvl w:ilvl="2" w:tentative="1">
+      <w:start w:val="1"/>
+      <w:numFmt w:val="bullet"/>
+      <w:lvlText w:val=""/>
+      <w:lvlJc w:val="left"/>
+      <w:pPr>
+        <w:tabs>
+          <w:tab w:val="num" w:pos="2160"/>
+        </w:tabs>
+        <w:ind w:left="2160" w:hanging="360"/>
+      </w:pPr>
+      <w:rPr>
+        <w:rFonts w:ascii="Wingdings" w:hAnsi="Wingdings" w:hint="default"/>
+        <w:sz w:val="20"/>
+      </w:rPr>
+    </w:lvl>
+    <w:lvl w:ilvl="3" w:tentative="1">
+      <w:start w:val="1"/>
+      <w:numFmt w:val="bullet"/>
+      <w:lvlText w:val=""/>
+      <w:lvlJc w:val="left"/>
+      <w:pPr>
+        <w:tabs>
+          <w:tab w:val="num" w:pos="2880"/>
+        </w:tabs>
+        <w:ind w:left="2880" w:hanging="360"/>
+      </w:pPr>
+      <w:rPr>
+        <w:rFonts w:ascii="Wingdings" w:hAnsi="Wingdings" w:hint="default"/>
+        <w:sz w:val="20"/>
+      </w:rPr>
+    </w:lvl>
+    <w:lvl w:ilvl="4" w:tentative="1">
+      <w:start w:val="1"/>
+      <w:numFmt w:val="bullet"/>
+      <w:lvlText w:val=""/>
+      <w:lvlJc w:val="left"/>
+      <w:pPr>
+        <w:tabs>
+          <w:tab w:val="num" w:pos="3600"/>
+        </w:tabs>
+        <w:ind w:left="3600" w:hanging="360"/>
+      </w:pPr>
+      <w:rPr>
+        <w:rFonts w:ascii="Wingdings" w:hAnsi="Wingdings" w:hint="default"/>
+        <w:sz w:val="20"/>
+      </w:rPr>
+    </w:lvl>
+    <w:lvl w:ilvl="5" w:tentative="1">
+      <w:start w:val="1"/>
+      <w:numFmt w:val="bullet"/>
+      <w:lvlText w:val=""/>
+      <w:lvlJc w:val="left"/>
+      <w:pPr>
+        <w:tabs>
+          <w:tab w:val="num" w:pos="4320"/>
+        </w:tabs>
+        <w:ind w:left="4320" w:hanging="360"/>
+      </w:pPr>
+      <w:rPr>
+        <w:rFonts w:ascii="Wingdings" w:hAnsi="Wingdings" w:hint="default"/>
+        <w:sz w:val="20"/>
+      </w:rPr>
+    </w:lvl>
+    <w:lvl w:ilvl="6" w:tentative="1">
+      <w:start w:val="1"/>
+      <w:numFmt w:val="bullet"/>
+      <w:lvlText w:val=""/>
+      <w:lvlJc w:val="left"/>
+      <w:pPr>
+        <w:tabs>
+          <w:tab w:val="num" w:pos="5040"/>
+        </w:tabs>
+        <w:ind w:left="5040" w:hanging="360"/>
+      </w:pPr>
+      <w:rPr>
+        <w:rFonts w:ascii="Wingdings" w:hAnsi="Wingdings" w:hint="default"/>
+        <w:sz w:val="20"/>
+      </w:rPr>
+    </w:lvl>
+    <w:lvl w:ilvl="7" w:tentative="1">
+      <w:start w:val="1"/>
+      <w:numFmt w:val="bullet"/>
+      <w:lvlText w:val=""/>
+      <w:lvlJc w:val="left"/>
+      <w:pPr>
+        <w:tabs>
+          <w:tab w:val="num" w:pos="5760"/>
+        </w:tabs>
+        <w:ind w:left="5760" w:hanging="360"/>
+      </w:pPr>
+      <w:rPr>
+        <w:rFonts w:ascii="Wingdings" w:hAnsi="Wingdings" w:hint="default"/>
+        <w:sz w:val="20"/>
+      </w:rPr>
+    </w:lvl>
+    <w:lvl w:ilvl="8" w:tentative="1">
+      <w:start w:val="1"/>
+      <w:numFmt w:val="bullet"/>
+      <w:lvlText w:val=""/>
+      <w:lvlJc w:val="left"/>
+      <w:pPr>
+        <w:tabs>
+          <w:tab w:val="num" w:pos="6480"/>
+        </w:tabs>
+        <w:ind w:left="6480" w:hanging="360"/>
+      </w:pPr>
+      <w:rPr>
+        <w:rFonts w:ascii="Wingdings" w:hAnsi="Wingdings" w:hint="default"/>
+        <w:sz w:val="20"/>
+      </w:rPr>
+    </w:lvl>
+  </w:abstractNum>
+  <w:abstractNum w:abstractNumId="2" w15:restartNumberingAfterBreak="0">
+    <w:nsid w:val="206614E9"/>
+    <w:multiLevelType w:val="multilevel"/>
+    <w:tmpl w:val="B98E277A"/>
+    <w:lvl w:ilvl="0">
+      <w:start w:val="1"/>
+      <w:numFmt w:val="bullet"/>
+      <w:lvlText w:val=""/>
+      <w:lvlJc w:val="left"/>
+      <w:pPr>
+        <w:tabs>
+          <w:tab w:val="num" w:pos="720"/>
+        </w:tabs>
+        <w:ind w:left="720" w:hanging="360"/>
+      </w:pPr>
+      <w:rPr>
+        <w:rFonts w:ascii="Symbol" w:hAnsi="Symbol" w:hint="default"/>
+        <w:sz w:val="20"/>
+      </w:rPr>
+    </w:lvl>
+    <w:lvl w:ilvl="1" w:tentative="1">
+      <w:start w:val="1"/>
+      <w:numFmt w:val="bullet"/>
+      <w:lvlText w:val="o"/>
+      <w:lvlJc w:val="left"/>
+      <w:pPr>
+        <w:tabs>
+          <w:tab w:val="num" w:pos="1440"/>
+        </w:tabs>
+        <w:ind w:left="1440" w:hanging="360"/>
+      </w:pPr>
+      <w:rPr>
+        <w:rFonts w:ascii="Courier New" w:hAnsi="Courier New" w:hint="default"/>
+        <w:sz w:val="20"/>
+      </w:rPr>
+    </w:lvl>
+    <w:lvl w:ilvl="2" w:tentative="1">
+      <w:start w:val="1"/>
+      <w:numFmt w:val="bullet"/>
+      <w:lvlText w:val=""/>
+      <w:lvlJc w:val="left"/>
+      <w:pPr>
+        <w:tabs>
+          <w:tab w:val="num" w:pos="2160"/>
+        </w:tabs>
+        <w:ind w:left="2160" w:hanging="360"/>
+      </w:pPr>
+      <w:rPr>
+        <w:rFonts w:ascii="Wingdings" w:hAnsi="Wingdings" w:hint="default"/>
+        <w:sz w:val="20"/>
+      </w:rPr>
+    </w:lvl>
+    <w:lvl w:ilvl="3" w:tentative="1">
+      <w:start w:val="1"/>
+      <w:numFmt w:val="bullet"/>
+      <w:lvlText w:val=""/>
+      <w:lvlJc w:val="left"/>
+      <w:pPr>
+        <w:tabs>
+          <w:tab w:val="num" w:pos="2880"/>
+        </w:tabs>
+        <w:ind w:left="2880" w:hanging="360"/>
+      </w:pPr>
+      <w:rPr>
+        <w:rFonts w:ascii="Wingdings" w:hAnsi="Wingdings" w:hint="default"/>
+        <w:sz w:val="20"/>
+      </w:rPr>
+    </w:lvl>
+    <w:lvl w:ilvl="4" w:tentative="1">
+      <w:start w:val="1"/>
+      <w:numFmt w:val="bullet"/>
+      <w:lvlText w:val=""/>
+      <w:lvlJc w:val="left"/>
+      <w:pPr>
+        <w:tabs>
+          <w:tab w:val="num" w:pos="3600"/>
+        </w:tabs>
+        <w:ind w:left="3600" w:hanging="360"/>
+      </w:pPr>
+      <w:rPr>
+        <w:rFonts w:ascii="Wingdings" w:hAnsi="Wingdings" w:hint="default"/>
+        <w:sz w:val="20"/>
+      </w:rPr>
+    </w:lvl>
+    <w:lvl w:ilvl="5" w:tentative="1">
+      <w:start w:val="1"/>
+      <w:numFmt w:val="bullet"/>
+      <w:lvlText w:val=""/>
+      <w:lvlJc w:val="left"/>
+      <w:pPr>
+        <w:tabs>
+          <w:tab w:val="num" w:pos="4320"/>
+        </w:tabs>
+        <w:ind w:left="4320" w:hanging="360"/>
+      </w:pPr>
+      <w:rPr>
+        <w:rFonts w:ascii="Wingdings" w:hAnsi="Wingdings" w:hint="default"/>
+        <w:sz w:val="20"/>
+      </w:rPr>
+    </w:lvl>
+    <w:lvl w:ilvl="6" w:tentative="1">
+      <w:start w:val="1"/>
+      <w:numFmt w:val="bullet"/>
+      <w:lvlText w:val=""/>
+      <w:lvlJc w:val="left"/>
+      <w:pPr>
+        <w:tabs>
+          <w:tab w:val="num" w:pos="5040"/>
+        </w:tabs>
+        <w:ind w:left="5040" w:hanging="360"/>
+      </w:pPr>
+      <w:rPr>
+        <w:rFonts w:ascii="Wingdings" w:hAnsi="Wingdings" w:hint="default"/>
+        <w:sz w:val="20"/>
+      </w:rPr>
+    </w:lvl>
+    <w:lvl w:ilvl="7" w:tentative="1">
+      <w:start w:val="1"/>
+      <w:numFmt w:val="bullet"/>
+      <w:lvlText w:val=""/>
+      <w:lvlJc w:val="left"/>
+      <w:pPr>
+        <w:tabs>
+          <w:tab w:val="num" w:pos="5760"/>
+        </w:tabs>
+        <w:ind w:left="5760" w:hanging="360"/>
+      </w:pPr>
+      <w:rPr>
+        <w:rFonts w:ascii="Wingdings" w:hAnsi="Wingdings" w:hint="default"/>
+        <w:sz w:val="20"/>
+      </w:rPr>
+    </w:lvl>
+    <w:lvl w:ilvl="8" w:tentative="1">
+      <w:start w:val="1"/>
+      <w:numFmt w:val="bullet"/>
+      <w:lvlText w:val=""/>
+      <w:lvlJc w:val="left"/>
+      <w:pPr>
+        <w:tabs>
+          <w:tab w:val="num" w:pos="6480"/>
+        </w:tabs>
+        <w:ind w:left="6480" w:hanging="360"/>
+      </w:pPr>
+      <w:rPr>
+        <w:rFonts w:ascii="Wingdings" w:hAnsi="Wingdings" w:hint="default"/>
+        <w:sz w:val="20"/>
+      </w:rPr>
+    </w:lvl>
+  </w:abstractNum>
+  <w:abstractNum w:abstractNumId="3" w15:restartNumberingAfterBreak="0">
+    <w:nsid w:val="2336753E"/>
+    <w:multiLevelType w:val="multilevel"/>
+    <w:tmpl w:val="43FC68D8"/>
+    <w:lvl w:ilvl="0">
+      <w:start w:val="1"/>
+      <w:numFmt w:val="bullet"/>
+      <w:lvlText w:val=""/>
+      <w:lvlJc w:val="left"/>
+      <w:pPr>
+        <w:tabs>
+          <w:tab w:val="num" w:pos="720"/>
+        </w:tabs>
+        <w:ind w:left="720" w:hanging="360"/>
+      </w:pPr>
+      <w:rPr>
+        <w:rFonts w:ascii="Symbol" w:hAnsi="Symbol" w:hint="default"/>
+        <w:sz w:val="20"/>
+      </w:rPr>
+    </w:lvl>
+    <w:lvl w:ilvl="1" w:tentative="1">
+      <w:start w:val="1"/>
+      <w:numFmt w:val="bullet"/>
+      <w:lvlText w:val="o"/>
+      <w:lvlJc w:val="left"/>
+      <w:pPr>
+        <w:tabs>
+          <w:tab w:val="num" w:pos="1440"/>
+        </w:tabs>
+        <w:ind w:left="1440" w:hanging="360"/>
+      </w:pPr>
+      <w:rPr>
+        <w:rFonts w:ascii="Courier New" w:hAnsi="Courier New" w:hint="default"/>
+        <w:sz w:val="20"/>
+      </w:rPr>
+    </w:lvl>
+    <w:lvl w:ilvl="2" w:tentative="1">
+      <w:start w:val="1"/>
+      <w:numFmt w:val="bullet"/>
+      <w:lvlText w:val=""/>
+      <w:lvlJc w:val="left"/>
+      <w:pPr>
+        <w:tabs>
+          <w:tab w:val="num" w:pos="2160"/>
+        </w:tabs>
+        <w:ind w:left="2160" w:hanging="360"/>
+      </w:pPr>
+      <w:rPr>
+        <w:rFonts w:ascii="Wingdings" w:hAnsi="Wingdings" w:hint="default"/>
+        <w:sz w:val="20"/>
+      </w:rPr>
+    </w:lvl>
+    <w:lvl w:ilvl="3" w:tentative="1">
+      <w:start w:val="1"/>
+      <w:numFmt w:val="bullet"/>
+      <w:lvlText w:val=""/>
+      <w:lvlJc w:val="left"/>
+      <w:pPr>
+        <w:tabs>
+          <w:tab w:val="num" w:pos="2880"/>
+        </w:tabs>
+        <w:ind w:left="2880" w:hanging="360"/>
+      </w:pPr>
+      <w:rPr>
+        <w:rFonts w:ascii="Wingdings" w:hAnsi="Wingdings" w:hint="default"/>
+        <w:sz w:val="20"/>
+      </w:rPr>
+    </w:lvl>
+    <w:lvl w:ilvl="4" w:tentative="1">
+      <w:start w:val="1"/>
+      <w:numFmt w:val="bullet"/>
+      <w:lvlText w:val=""/>
+      <w:lvlJc w:val="left"/>
+      <w:pPr>
+        <w:tabs>
+          <w:tab w:val="num" w:pos="3600"/>
+        </w:tabs>
+        <w:ind w:left="3600" w:hanging="360"/>
+      </w:pPr>
+      <w:rPr>
+        <w:rFonts w:ascii="Wingdings" w:hAnsi="Wingdings" w:hint="default"/>
+        <w:sz w:val="20"/>
+      </w:rPr>
+    </w:lvl>
+    <w:lvl w:ilvl="5" w:tentative="1">
+      <w:start w:val="1"/>
+      <w:numFmt w:val="bullet"/>
+      <w:lvlText w:val=""/>
+      <w:lvlJc w:val="left"/>
+      <w:pPr>
+        <w:tabs>
+          <w:tab w:val="num" w:pos="4320"/>
+        </w:tabs>
+        <w:ind w:left="4320" w:hanging="360"/>
+      </w:pPr>
+      <w:rPr>
+        <w:rFonts w:ascii="Wingdings" w:hAnsi="Wingdings" w:hint="default"/>
+        <w:sz w:val="20"/>
+      </w:rPr>
+    </w:lvl>
+    <w:lvl w:ilvl="6" w:tentative="1">
+      <w:start w:val="1"/>
+      <w:numFmt w:val="bullet"/>
+      <w:lvlText w:val=""/>
+      <w:lvlJc w:val="left"/>
+      <w:pPr>
+        <w:tabs>
+          <w:tab w:val="num" w:pos="5040"/>
+        </w:tabs>
+        <w:ind w:left="5040" w:hanging="360"/>
+      </w:pPr>
+      <w:rPr>
+        <w:rFonts w:ascii="Wingdings" w:hAnsi="Wingdings" w:hint="default"/>
+        <w:sz w:val="20"/>
+      </w:rPr>
+    </w:lvl>
+    <w:lvl w:ilvl="7" w:tentative="1">
+      <w:start w:val="1"/>
+      <w:numFmt w:val="bullet"/>
+      <w:lvlText w:val=""/>
+      <w:lvlJc w:val="left"/>
+      <w:pPr>
+        <w:tabs>
+          <w:tab w:val="num" w:pos="5760"/>
+        </w:tabs>
+        <w:ind w:left="5760" w:hanging="360"/>
+      </w:pPr>
+      <w:rPr>
+        <w:rFonts w:ascii="Wingdings" w:hAnsi="Wingdings" w:hint="default"/>
+        <w:sz w:val="20"/>
+      </w:rPr>
+    </w:lvl>
+    <w:lvl w:ilvl="8" w:tentative="1">
+      <w:start w:val="1"/>
+      <w:numFmt w:val="bullet"/>
+      <w:lvlText w:val=""/>
+      <w:lvlJc w:val="left"/>
+      <w:pPr>
+        <w:tabs>
+          <w:tab w:val="num" w:pos="6480"/>
+        </w:tabs>
+        <w:ind w:left="6480" w:hanging="360"/>
+      </w:pPr>
+      <w:rPr>
+        <w:rFonts w:ascii="Wingdings" w:hAnsi="Wingdings" w:hint="default"/>
+        <w:sz w:val="20"/>
+      </w:rPr>
+    </w:lvl>
+  </w:abstractNum>
+  <w:abstractNum w:abstractNumId="4" w15:restartNumberingAfterBreak="0">
     <w:nsid w:val="3DCB45C0"/>
     <w:multiLevelType w:val="hybridMultilevel"/>
     <w:tmpl w:val="301E5828"/>
@@ -77,6 +3296,119 @@
         <w:rFonts w:ascii="Aptos" w:eastAsiaTheme="minorHAnsi" w:hAnsi="Aptos" w:cstheme="minorBidi" w:hint="default"/>
       </w:rPr>
     </w:lvl>
+    <w:lvl w:ilvl="1" w:tplc="0C0C0003">
+      <w:start w:val="1"/>
+      <w:numFmt w:val="bullet"/>
+      <w:lvlText w:val="o"/>
+      <w:lvlJc w:val="left"/>
+      <w:pPr>
+        <w:ind w:left="1440" w:hanging="360"/>
+      </w:pPr>
+      <w:rPr>
+        <w:rFonts w:ascii="Courier New" w:hAnsi="Courier New" w:cs="Courier New" w:hint="default"/>
+      </w:rPr>
+    </w:lvl>
+    <w:lvl w:ilvl="2" w:tplc="0C0C0005" w:tentative="1">
+      <w:start w:val="1"/>
+      <w:numFmt w:val="bullet"/>
+      <w:lvlText w:val=""/>
+      <w:lvlJc w:val="left"/>
+      <w:pPr>
+        <w:ind w:left="2160" w:hanging="360"/>
+      </w:pPr>
+      <w:rPr>
+        <w:rFonts w:ascii="Wingdings" w:hAnsi="Wingdings" w:hint="default"/>
+      </w:rPr>
+    </w:lvl>
+    <w:lvl w:ilvl="3" w:tplc="0C0C0001" w:tentative="1">
+      <w:start w:val="1"/>
+      <w:numFmt w:val="bullet"/>
+      <w:lvlText w:val=""/>
+      <w:lvlJc w:val="left"/>
+      <w:pPr>
+        <w:ind w:left="2880" w:hanging="360"/>
+      </w:pPr>
+      <w:rPr>
+        <w:rFonts w:ascii="Symbol" w:hAnsi="Symbol" w:hint="default"/>
+      </w:rPr>
+    </w:lvl>
+    <w:lvl w:ilvl="4" w:tplc="0C0C0003" w:tentative="1">
+      <w:start w:val="1"/>
+      <w:numFmt w:val="bullet"/>
+      <w:lvlText w:val="o"/>
+      <w:lvlJc w:val="left"/>
+      <w:pPr>
+        <w:ind w:left="3600" w:hanging="360"/>
+      </w:pPr>
+      <w:rPr>
+        <w:rFonts w:ascii="Courier New" w:hAnsi="Courier New" w:cs="Courier New" w:hint="default"/>
+      </w:rPr>
+    </w:lvl>
+    <w:lvl w:ilvl="5" w:tplc="0C0C0005" w:tentative="1">
+      <w:start w:val="1"/>
+      <w:numFmt w:val="bullet"/>
+      <w:lvlText w:val=""/>
+      <w:lvlJc w:val="left"/>
+      <w:pPr>
+        <w:ind w:left="4320" w:hanging="360"/>
+      </w:pPr>
+      <w:rPr>
+        <w:rFonts w:ascii="Wingdings" w:hAnsi="Wingdings" w:hint="default"/>
+      </w:rPr>
+    </w:lvl>
+    <w:lvl w:ilvl="6" w:tplc="0C0C0001" w:tentative="1">
+      <w:start w:val="1"/>
+      <w:numFmt w:val="bullet"/>
+      <w:lvlText w:val=""/>
+      <w:lvlJc w:val="left"/>
+      <w:pPr>
+        <w:ind w:left="5040" w:hanging="360"/>
+      </w:pPr>
+      <w:rPr>
+        <w:rFonts w:ascii="Symbol" w:hAnsi="Symbol" w:hint="default"/>
+      </w:rPr>
+    </w:lvl>
+    <w:lvl w:ilvl="7" w:tplc="0C0C0003" w:tentative="1">
+      <w:start w:val="1"/>
+      <w:numFmt w:val="bullet"/>
+      <w:lvlText w:val="o"/>
+      <w:lvlJc w:val="left"/>
+      <w:pPr>
+        <w:ind w:left="5760" w:hanging="360"/>
+      </w:pPr>
+      <w:rPr>
+        <w:rFonts w:ascii="Courier New" w:hAnsi="Courier New" w:cs="Courier New" w:hint="default"/>
+      </w:rPr>
+    </w:lvl>
+    <w:lvl w:ilvl="8" w:tplc="0C0C0005" w:tentative="1">
+      <w:start w:val="1"/>
+      <w:numFmt w:val="bullet"/>
+      <w:lvlText w:val=""/>
+      <w:lvlJc w:val="left"/>
+      <w:pPr>
+        <w:ind w:left="6480" w:hanging="360"/>
+      </w:pPr>
+      <w:rPr>
+        <w:rFonts w:ascii="Wingdings" w:hAnsi="Wingdings" w:hint="default"/>
+      </w:rPr>
+    </w:lvl>
+  </w:abstractNum>
+  <w:abstractNum w:abstractNumId="5" w15:restartNumberingAfterBreak="0">
+    <w:nsid w:val="423117F1"/>
+    <w:multiLevelType w:val="hybridMultilevel"/>
+    <w:tmpl w:val="66B6C234"/>
+    <w:lvl w:ilvl="0" w:tplc="0C0C0001">
+      <w:start w:val="1"/>
+      <w:numFmt w:val="bullet"/>
+      <w:lvlText w:val=""/>
+      <w:lvlJc w:val="left"/>
+      <w:pPr>
+        <w:ind w:left="720" w:hanging="360"/>
+      </w:pPr>
+      <w:rPr>
+        <w:rFonts w:ascii="Symbol" w:hAnsi="Symbol" w:hint="default"/>
+      </w:rPr>
+    </w:lvl>
     <w:lvl w:ilvl="1" w:tplc="0C0C0003" w:tentative="1">
       <w:start w:val="1"/>
       <w:numFmt w:val="bullet"/>
@@ -172,10 +3504,601 @@
       <w:rPr>
         <w:rFonts w:ascii="Wingdings" w:hAnsi="Wingdings" w:hint="default"/>
       </w:rPr>
+    </w:lvl>
+  </w:abstractNum>
+  <w:abstractNum w:abstractNumId="6" w15:restartNumberingAfterBreak="0">
+    <w:nsid w:val="4BC877BD"/>
+    <w:multiLevelType w:val="multilevel"/>
+    <w:tmpl w:val="D48C9320"/>
+    <w:lvl w:ilvl="0">
+      <w:start w:val="1"/>
+      <w:numFmt w:val="bullet"/>
+      <w:lvlText w:val=""/>
+      <w:lvlJc w:val="left"/>
+      <w:pPr>
+        <w:tabs>
+          <w:tab w:val="num" w:pos="720"/>
+        </w:tabs>
+        <w:ind w:left="720" w:hanging="360"/>
+      </w:pPr>
+      <w:rPr>
+        <w:rFonts w:ascii="Symbol" w:hAnsi="Symbol" w:hint="default"/>
+        <w:sz w:val="20"/>
+      </w:rPr>
+    </w:lvl>
+    <w:lvl w:ilvl="1" w:tentative="1">
+      <w:start w:val="1"/>
+      <w:numFmt w:val="bullet"/>
+      <w:lvlText w:val="o"/>
+      <w:lvlJc w:val="left"/>
+      <w:pPr>
+        <w:tabs>
+          <w:tab w:val="num" w:pos="1440"/>
+        </w:tabs>
+        <w:ind w:left="1440" w:hanging="360"/>
+      </w:pPr>
+      <w:rPr>
+        <w:rFonts w:ascii="Courier New" w:hAnsi="Courier New" w:hint="default"/>
+        <w:sz w:val="20"/>
+      </w:rPr>
+    </w:lvl>
+    <w:lvl w:ilvl="2" w:tentative="1">
+      <w:start w:val="1"/>
+      <w:numFmt w:val="bullet"/>
+      <w:lvlText w:val=""/>
+      <w:lvlJc w:val="left"/>
+      <w:pPr>
+        <w:tabs>
+          <w:tab w:val="num" w:pos="2160"/>
+        </w:tabs>
+        <w:ind w:left="2160" w:hanging="360"/>
+      </w:pPr>
+      <w:rPr>
+        <w:rFonts w:ascii="Wingdings" w:hAnsi="Wingdings" w:hint="default"/>
+        <w:sz w:val="20"/>
+      </w:rPr>
+    </w:lvl>
+    <w:lvl w:ilvl="3" w:tentative="1">
+      <w:start w:val="1"/>
+      <w:numFmt w:val="bullet"/>
+      <w:lvlText w:val=""/>
+      <w:lvlJc w:val="left"/>
+      <w:pPr>
+        <w:tabs>
+          <w:tab w:val="num" w:pos="2880"/>
+        </w:tabs>
+        <w:ind w:left="2880" w:hanging="360"/>
+      </w:pPr>
+      <w:rPr>
+        <w:rFonts w:ascii="Wingdings" w:hAnsi="Wingdings" w:hint="default"/>
+        <w:sz w:val="20"/>
+      </w:rPr>
+    </w:lvl>
+    <w:lvl w:ilvl="4" w:tentative="1">
+      <w:start w:val="1"/>
+      <w:numFmt w:val="bullet"/>
+      <w:lvlText w:val=""/>
+      <w:lvlJc w:val="left"/>
+      <w:pPr>
+        <w:tabs>
+          <w:tab w:val="num" w:pos="3600"/>
+        </w:tabs>
+        <w:ind w:left="3600" w:hanging="360"/>
+      </w:pPr>
+      <w:rPr>
+        <w:rFonts w:ascii="Wingdings" w:hAnsi="Wingdings" w:hint="default"/>
+        <w:sz w:val="20"/>
+      </w:rPr>
+    </w:lvl>
+    <w:lvl w:ilvl="5" w:tentative="1">
+      <w:start w:val="1"/>
+      <w:numFmt w:val="bullet"/>
+      <w:lvlText w:val=""/>
+      <w:lvlJc w:val="left"/>
+      <w:pPr>
+        <w:tabs>
+          <w:tab w:val="num" w:pos="4320"/>
+        </w:tabs>
+        <w:ind w:left="4320" w:hanging="360"/>
+      </w:pPr>
+      <w:rPr>
+        <w:rFonts w:ascii="Wingdings" w:hAnsi="Wingdings" w:hint="default"/>
+        <w:sz w:val="20"/>
+      </w:rPr>
+    </w:lvl>
+    <w:lvl w:ilvl="6" w:tentative="1">
+      <w:start w:val="1"/>
+      <w:numFmt w:val="bullet"/>
+      <w:lvlText w:val=""/>
+      <w:lvlJc w:val="left"/>
+      <w:pPr>
+        <w:tabs>
+          <w:tab w:val="num" w:pos="5040"/>
+        </w:tabs>
+        <w:ind w:left="5040" w:hanging="360"/>
+      </w:pPr>
+      <w:rPr>
+        <w:rFonts w:ascii="Wingdings" w:hAnsi="Wingdings" w:hint="default"/>
+        <w:sz w:val="20"/>
+      </w:rPr>
+    </w:lvl>
+    <w:lvl w:ilvl="7" w:tentative="1">
+      <w:start w:val="1"/>
+      <w:numFmt w:val="bullet"/>
+      <w:lvlText w:val=""/>
+      <w:lvlJc w:val="left"/>
+      <w:pPr>
+        <w:tabs>
+          <w:tab w:val="num" w:pos="5760"/>
+        </w:tabs>
+        <w:ind w:left="5760" w:hanging="360"/>
+      </w:pPr>
+      <w:rPr>
+        <w:rFonts w:ascii="Wingdings" w:hAnsi="Wingdings" w:hint="default"/>
+        <w:sz w:val="20"/>
+      </w:rPr>
+    </w:lvl>
+    <w:lvl w:ilvl="8" w:tentative="1">
+      <w:start w:val="1"/>
+      <w:numFmt w:val="bullet"/>
+      <w:lvlText w:val=""/>
+      <w:lvlJc w:val="left"/>
+      <w:pPr>
+        <w:tabs>
+          <w:tab w:val="num" w:pos="6480"/>
+        </w:tabs>
+        <w:ind w:left="6480" w:hanging="360"/>
+      </w:pPr>
+      <w:rPr>
+        <w:rFonts w:ascii="Wingdings" w:hAnsi="Wingdings" w:hint="default"/>
+        <w:sz w:val="20"/>
+      </w:rPr>
+    </w:lvl>
+  </w:abstractNum>
+  <w:abstractNum w:abstractNumId="7" w15:restartNumberingAfterBreak="0">
+    <w:nsid w:val="54EB74E3"/>
+    <w:multiLevelType w:val="multilevel"/>
+    <w:tmpl w:val="F4EA5C88"/>
+    <w:lvl w:ilvl="0">
+      <w:start w:val="1"/>
+      <w:numFmt w:val="bullet"/>
+      <w:lvlText w:val=""/>
+      <w:lvlJc w:val="left"/>
+      <w:pPr>
+        <w:tabs>
+          <w:tab w:val="num" w:pos="720"/>
+        </w:tabs>
+        <w:ind w:left="720" w:hanging="360"/>
+      </w:pPr>
+      <w:rPr>
+        <w:rFonts w:ascii="Symbol" w:hAnsi="Symbol" w:hint="default"/>
+        <w:sz w:val="20"/>
+      </w:rPr>
+    </w:lvl>
+    <w:lvl w:ilvl="1" w:tentative="1">
+      <w:start w:val="1"/>
+      <w:numFmt w:val="bullet"/>
+      <w:lvlText w:val="o"/>
+      <w:lvlJc w:val="left"/>
+      <w:pPr>
+        <w:tabs>
+          <w:tab w:val="num" w:pos="1440"/>
+        </w:tabs>
+        <w:ind w:left="1440" w:hanging="360"/>
+      </w:pPr>
+      <w:rPr>
+        <w:rFonts w:ascii="Courier New" w:hAnsi="Courier New" w:hint="default"/>
+        <w:sz w:val="20"/>
+      </w:rPr>
+    </w:lvl>
+    <w:lvl w:ilvl="2" w:tentative="1">
+      <w:start w:val="1"/>
+      <w:numFmt w:val="bullet"/>
+      <w:lvlText w:val=""/>
+      <w:lvlJc w:val="left"/>
+      <w:pPr>
+        <w:tabs>
+          <w:tab w:val="num" w:pos="2160"/>
+        </w:tabs>
+        <w:ind w:left="2160" w:hanging="360"/>
+      </w:pPr>
+      <w:rPr>
+        <w:rFonts w:ascii="Wingdings" w:hAnsi="Wingdings" w:hint="default"/>
+        <w:sz w:val="20"/>
+      </w:rPr>
+    </w:lvl>
+    <w:lvl w:ilvl="3" w:tentative="1">
+      <w:start w:val="1"/>
+      <w:numFmt w:val="bullet"/>
+      <w:lvlText w:val=""/>
+      <w:lvlJc w:val="left"/>
+      <w:pPr>
+        <w:tabs>
+          <w:tab w:val="num" w:pos="2880"/>
+        </w:tabs>
+        <w:ind w:left="2880" w:hanging="360"/>
+      </w:pPr>
+      <w:rPr>
+        <w:rFonts w:ascii="Wingdings" w:hAnsi="Wingdings" w:hint="default"/>
+        <w:sz w:val="20"/>
+      </w:rPr>
+    </w:lvl>
+    <w:lvl w:ilvl="4" w:tentative="1">
+      <w:start w:val="1"/>
+      <w:numFmt w:val="bullet"/>
+      <w:lvlText w:val=""/>
+      <w:lvlJc w:val="left"/>
+      <w:pPr>
+        <w:tabs>
+          <w:tab w:val="num" w:pos="3600"/>
+        </w:tabs>
+        <w:ind w:left="3600" w:hanging="360"/>
+      </w:pPr>
+      <w:rPr>
+        <w:rFonts w:ascii="Wingdings" w:hAnsi="Wingdings" w:hint="default"/>
+        <w:sz w:val="20"/>
+      </w:rPr>
+    </w:lvl>
+    <w:lvl w:ilvl="5" w:tentative="1">
+      <w:start w:val="1"/>
+      <w:numFmt w:val="bullet"/>
+      <w:lvlText w:val=""/>
+      <w:lvlJc w:val="left"/>
+      <w:pPr>
+        <w:tabs>
+          <w:tab w:val="num" w:pos="4320"/>
+        </w:tabs>
+        <w:ind w:left="4320" w:hanging="360"/>
+      </w:pPr>
+      <w:rPr>
+        <w:rFonts w:ascii="Wingdings" w:hAnsi="Wingdings" w:hint="default"/>
+        <w:sz w:val="20"/>
+      </w:rPr>
+    </w:lvl>
+    <w:lvl w:ilvl="6" w:tentative="1">
+      <w:start w:val="1"/>
+      <w:numFmt w:val="bullet"/>
+      <w:lvlText w:val=""/>
+      <w:lvlJc w:val="left"/>
+      <w:pPr>
+        <w:tabs>
+          <w:tab w:val="num" w:pos="5040"/>
+        </w:tabs>
+        <w:ind w:left="5040" w:hanging="360"/>
+      </w:pPr>
+      <w:rPr>
+        <w:rFonts w:ascii="Wingdings" w:hAnsi="Wingdings" w:hint="default"/>
+        <w:sz w:val="20"/>
+      </w:rPr>
+    </w:lvl>
+    <w:lvl w:ilvl="7" w:tentative="1">
+      <w:start w:val="1"/>
+      <w:numFmt w:val="bullet"/>
+      <w:lvlText w:val=""/>
+      <w:lvlJc w:val="left"/>
+      <w:pPr>
+        <w:tabs>
+          <w:tab w:val="num" w:pos="5760"/>
+        </w:tabs>
+        <w:ind w:left="5760" w:hanging="360"/>
+      </w:pPr>
+      <w:rPr>
+        <w:rFonts w:ascii="Wingdings" w:hAnsi="Wingdings" w:hint="default"/>
+        <w:sz w:val="20"/>
+      </w:rPr>
+    </w:lvl>
+    <w:lvl w:ilvl="8" w:tentative="1">
+      <w:start w:val="1"/>
+      <w:numFmt w:val="bullet"/>
+      <w:lvlText w:val=""/>
+      <w:lvlJc w:val="left"/>
+      <w:pPr>
+        <w:tabs>
+          <w:tab w:val="num" w:pos="6480"/>
+        </w:tabs>
+        <w:ind w:left="6480" w:hanging="360"/>
+      </w:pPr>
+      <w:rPr>
+        <w:rFonts w:ascii="Wingdings" w:hAnsi="Wingdings" w:hint="default"/>
+        <w:sz w:val="20"/>
+      </w:rPr>
+    </w:lvl>
+  </w:abstractNum>
+  <w:abstractNum w:abstractNumId="8" w15:restartNumberingAfterBreak="0">
+    <w:nsid w:val="66D70812"/>
+    <w:multiLevelType w:val="multilevel"/>
+    <w:tmpl w:val="85F6C5E4"/>
+    <w:lvl w:ilvl="0">
+      <w:start w:val="1"/>
+      <w:numFmt w:val="bullet"/>
+      <w:lvlText w:val=""/>
+      <w:lvlJc w:val="left"/>
+      <w:pPr>
+        <w:tabs>
+          <w:tab w:val="num" w:pos="720"/>
+        </w:tabs>
+        <w:ind w:left="720" w:hanging="360"/>
+      </w:pPr>
+      <w:rPr>
+        <w:rFonts w:ascii="Symbol" w:hAnsi="Symbol" w:hint="default"/>
+        <w:sz w:val="20"/>
+      </w:rPr>
+    </w:lvl>
+    <w:lvl w:ilvl="1" w:tentative="1">
+      <w:start w:val="1"/>
+      <w:numFmt w:val="bullet"/>
+      <w:lvlText w:val="o"/>
+      <w:lvlJc w:val="left"/>
+      <w:pPr>
+        <w:tabs>
+          <w:tab w:val="num" w:pos="1440"/>
+        </w:tabs>
+        <w:ind w:left="1440" w:hanging="360"/>
+      </w:pPr>
+      <w:rPr>
+        <w:rFonts w:ascii="Courier New" w:hAnsi="Courier New" w:hint="default"/>
+        <w:sz w:val="20"/>
+      </w:rPr>
+    </w:lvl>
+    <w:lvl w:ilvl="2" w:tentative="1">
+      <w:start w:val="1"/>
+      <w:numFmt w:val="bullet"/>
+      <w:lvlText w:val=""/>
+      <w:lvlJc w:val="left"/>
+      <w:pPr>
+        <w:tabs>
+          <w:tab w:val="num" w:pos="2160"/>
+        </w:tabs>
+        <w:ind w:left="2160" w:hanging="360"/>
+      </w:pPr>
+      <w:rPr>
+        <w:rFonts w:ascii="Wingdings" w:hAnsi="Wingdings" w:hint="default"/>
+        <w:sz w:val="20"/>
+      </w:rPr>
+    </w:lvl>
+    <w:lvl w:ilvl="3" w:tentative="1">
+      <w:start w:val="1"/>
+      <w:numFmt w:val="bullet"/>
+      <w:lvlText w:val=""/>
+      <w:lvlJc w:val="left"/>
+      <w:pPr>
+        <w:tabs>
+          <w:tab w:val="num" w:pos="2880"/>
+        </w:tabs>
+        <w:ind w:left="2880" w:hanging="360"/>
+      </w:pPr>
+      <w:rPr>
+        <w:rFonts w:ascii="Wingdings" w:hAnsi="Wingdings" w:hint="default"/>
+        <w:sz w:val="20"/>
+      </w:rPr>
+    </w:lvl>
+    <w:lvl w:ilvl="4" w:tentative="1">
+      <w:start w:val="1"/>
+      <w:numFmt w:val="bullet"/>
+      <w:lvlText w:val=""/>
+      <w:lvlJc w:val="left"/>
+      <w:pPr>
+        <w:tabs>
+          <w:tab w:val="num" w:pos="3600"/>
+        </w:tabs>
+        <w:ind w:left="3600" w:hanging="360"/>
+      </w:pPr>
+      <w:rPr>
+        <w:rFonts w:ascii="Wingdings" w:hAnsi="Wingdings" w:hint="default"/>
+        <w:sz w:val="20"/>
+      </w:rPr>
+    </w:lvl>
+    <w:lvl w:ilvl="5" w:tentative="1">
+      <w:start w:val="1"/>
+      <w:numFmt w:val="bullet"/>
+      <w:lvlText w:val=""/>
+      <w:lvlJc w:val="left"/>
+      <w:pPr>
+        <w:tabs>
+          <w:tab w:val="num" w:pos="4320"/>
+        </w:tabs>
+        <w:ind w:left="4320" w:hanging="360"/>
+      </w:pPr>
+      <w:rPr>
+        <w:rFonts w:ascii="Wingdings" w:hAnsi="Wingdings" w:hint="default"/>
+        <w:sz w:val="20"/>
+      </w:rPr>
+    </w:lvl>
+    <w:lvl w:ilvl="6" w:tentative="1">
+      <w:start w:val="1"/>
+      <w:numFmt w:val="bullet"/>
+      <w:lvlText w:val=""/>
+      <w:lvlJc w:val="left"/>
+      <w:pPr>
+        <w:tabs>
+          <w:tab w:val="num" w:pos="5040"/>
+        </w:tabs>
+        <w:ind w:left="5040" w:hanging="360"/>
+      </w:pPr>
+      <w:rPr>
+        <w:rFonts w:ascii="Wingdings" w:hAnsi="Wingdings" w:hint="default"/>
+        <w:sz w:val="20"/>
+      </w:rPr>
+    </w:lvl>
+    <w:lvl w:ilvl="7" w:tentative="1">
+      <w:start w:val="1"/>
+      <w:numFmt w:val="bullet"/>
+      <w:lvlText w:val=""/>
+      <w:lvlJc w:val="left"/>
+      <w:pPr>
+        <w:tabs>
+          <w:tab w:val="num" w:pos="5760"/>
+        </w:tabs>
+        <w:ind w:left="5760" w:hanging="360"/>
+      </w:pPr>
+      <w:rPr>
+        <w:rFonts w:ascii="Wingdings" w:hAnsi="Wingdings" w:hint="default"/>
+        <w:sz w:val="20"/>
+      </w:rPr>
+    </w:lvl>
+    <w:lvl w:ilvl="8" w:tentative="1">
+      <w:start w:val="1"/>
+      <w:numFmt w:val="bullet"/>
+      <w:lvlText w:val=""/>
+      <w:lvlJc w:val="left"/>
+      <w:pPr>
+        <w:tabs>
+          <w:tab w:val="num" w:pos="6480"/>
+        </w:tabs>
+        <w:ind w:left="6480" w:hanging="360"/>
+      </w:pPr>
+      <w:rPr>
+        <w:rFonts w:ascii="Wingdings" w:hAnsi="Wingdings" w:hint="default"/>
+        <w:sz w:val="20"/>
+      </w:rPr>
+    </w:lvl>
+  </w:abstractNum>
+  <w:abstractNum w:abstractNumId="9" w15:restartNumberingAfterBreak="0">
+    <w:nsid w:val="7B1066E4"/>
+    <w:multiLevelType w:val="multilevel"/>
+    <w:tmpl w:val="1B54D85E"/>
+    <w:lvl w:ilvl="0">
+      <w:start w:val="1"/>
+      <w:numFmt w:val="decimal"/>
+      <w:lvlText w:val="%1."/>
+      <w:lvlJc w:val="left"/>
+      <w:pPr>
+        <w:tabs>
+          <w:tab w:val="num" w:pos="720"/>
+        </w:tabs>
+        <w:ind w:left="720" w:hanging="360"/>
+      </w:pPr>
+    </w:lvl>
+    <w:lvl w:ilvl="1">
+      <w:start w:val="1"/>
+      <w:numFmt w:val="bullet"/>
+      <w:lvlText w:val="o"/>
+      <w:lvlJc w:val="left"/>
+      <w:pPr>
+        <w:tabs>
+          <w:tab w:val="num" w:pos="1440"/>
+        </w:tabs>
+        <w:ind w:left="1440" w:hanging="360"/>
+      </w:pPr>
+      <w:rPr>
+        <w:rFonts w:ascii="Courier New" w:hAnsi="Courier New" w:hint="default"/>
+        <w:sz w:val="20"/>
+      </w:rPr>
+    </w:lvl>
+    <w:lvl w:ilvl="2" w:tentative="1">
+      <w:start w:val="1"/>
+      <w:numFmt w:val="decimal"/>
+      <w:lvlText w:val="%3."/>
+      <w:lvlJc w:val="left"/>
+      <w:pPr>
+        <w:tabs>
+          <w:tab w:val="num" w:pos="2160"/>
+        </w:tabs>
+        <w:ind w:left="2160" w:hanging="360"/>
+      </w:pPr>
+    </w:lvl>
+    <w:lvl w:ilvl="3" w:tentative="1">
+      <w:start w:val="1"/>
+      <w:numFmt w:val="decimal"/>
+      <w:lvlText w:val="%4."/>
+      <w:lvlJc w:val="left"/>
+      <w:pPr>
+        <w:tabs>
+          <w:tab w:val="num" w:pos="2880"/>
+        </w:tabs>
+        <w:ind w:left="2880" w:hanging="360"/>
+      </w:pPr>
+    </w:lvl>
+    <w:lvl w:ilvl="4" w:tentative="1">
+      <w:start w:val="1"/>
+      <w:numFmt w:val="decimal"/>
+      <w:lvlText w:val="%5."/>
+      <w:lvlJc w:val="left"/>
+      <w:pPr>
+        <w:tabs>
+          <w:tab w:val="num" w:pos="3600"/>
+        </w:tabs>
+        <w:ind w:left="3600" w:hanging="360"/>
+      </w:pPr>
+    </w:lvl>
+    <w:lvl w:ilvl="5" w:tentative="1">
+      <w:start w:val="1"/>
+      <w:numFmt w:val="decimal"/>
+      <w:lvlText w:val="%6."/>
+      <w:lvlJc w:val="left"/>
+      <w:pPr>
+        <w:tabs>
+          <w:tab w:val="num" w:pos="4320"/>
+        </w:tabs>
+        <w:ind w:left="4320" w:hanging="360"/>
+      </w:pPr>
+    </w:lvl>
+    <w:lvl w:ilvl="6" w:tentative="1">
+      <w:start w:val="1"/>
+      <w:numFmt w:val="decimal"/>
+      <w:lvlText w:val="%7."/>
+      <w:lvlJc w:val="left"/>
+      <w:pPr>
+        <w:tabs>
+          <w:tab w:val="num" w:pos="5040"/>
+        </w:tabs>
+        <w:ind w:left="5040" w:hanging="360"/>
+      </w:pPr>
+    </w:lvl>
+    <w:lvl w:ilvl="7" w:tentative="1">
+      <w:start w:val="1"/>
+      <w:numFmt w:val="decimal"/>
+      <w:lvlText w:val="%8."/>
+      <w:lvlJc w:val="left"/>
+      <w:pPr>
+        <w:tabs>
+          <w:tab w:val="num" w:pos="5760"/>
+        </w:tabs>
+        <w:ind w:left="5760" w:hanging="360"/>
+      </w:pPr>
+    </w:lvl>
+    <w:lvl w:ilvl="8" w:tentative="1">
+      <w:start w:val="1"/>
+      <w:numFmt w:val="decimal"/>
+      <w:lvlText w:val="%9."/>
+      <w:lvlJc w:val="left"/>
+      <w:pPr>
+        <w:tabs>
+          <w:tab w:val="num" w:pos="6480"/>
+        </w:tabs>
+        <w:ind w:left="6480" w:hanging="360"/>
+      </w:pPr>
     </w:lvl>
   </w:abstractNum>
   <w:num w:numId="1" w16cid:durableId="544945282">
+    <w:abstractNumId w:val="4"/>
+  </w:num>
+  <w:num w:numId="2" w16cid:durableId="821048424">
+    <w:abstractNumId w:val="8"/>
+  </w:num>
+  <w:num w:numId="3" w16cid:durableId="367032343">
     <w:abstractNumId w:val="0"/>
+  </w:num>
+  <w:num w:numId="4" w16cid:durableId="1471095585">
+    <w:abstractNumId w:val="3"/>
+  </w:num>
+  <w:num w:numId="5" w16cid:durableId="1531526817">
+    <w:abstractNumId w:val="6"/>
+  </w:num>
+  <w:num w:numId="6" w16cid:durableId="1283724940">
+    <w:abstractNumId w:val="1"/>
+  </w:num>
+  <w:num w:numId="7" w16cid:durableId="310988220">
+    <w:abstractNumId w:val="7"/>
+  </w:num>
+  <w:num w:numId="8" w16cid:durableId="526799587">
+    <w:abstractNumId w:val="9"/>
+  </w:num>
+  <w:num w:numId="9" w16cid:durableId="2144153813">
+    <w:abstractNumId w:val="2"/>
+  </w:num>
+  <w:num w:numId="10" w16cid:durableId="296187946">
+    <w:abstractNumId w:val="5"/>
   </w:num>
 </w:numbering>
 </file>
@@ -783,7 +4706,6 @@
   <w:style w:type="character" w:default="1" w:styleId="Policepardfaut">
     <w:name w:val="Default Paragraph Font"/>
     <w:uiPriority w:val="1"/>
-    <w:semiHidden/>
     <w:unhideWhenUsed/>
   </w:style>
   <w:style w:type="table" w:default="1" w:styleId="TableauNormal">
@@ -1097,6 +5019,50 @@
       <w:spacing w:val="5"/>
     </w:rPr>
   </w:style>
+  <w:style w:type="paragraph" w:styleId="En-tte">
+    <w:name w:val="header"/>
+    <w:basedOn w:val="Normal"/>
+    <w:link w:val="En-tteCar"/>
+    <w:uiPriority w:val="99"/>
+    <w:unhideWhenUsed/>
+    <w:rsid w:val="00CC3802"/>
+    <w:pPr>
+      <w:tabs>
+        <w:tab w:val="center" w:pos="4320"/>
+        <w:tab w:val="right" w:pos="8640"/>
+      </w:tabs>
+      <w:spacing w:after="0" w:line="240" w:lineRule="auto"/>
+    </w:pPr>
+  </w:style>
+  <w:style w:type="character" w:customStyle="1" w:styleId="En-tteCar">
+    <w:name w:val="En-tête Car"/>
+    <w:basedOn w:val="Policepardfaut"/>
+    <w:link w:val="En-tte"/>
+    <w:uiPriority w:val="99"/>
+    <w:rsid w:val="00CC3802"/>
+  </w:style>
+  <w:style w:type="paragraph" w:styleId="Pieddepage">
+    <w:name w:val="footer"/>
+    <w:basedOn w:val="Normal"/>
+    <w:link w:val="PieddepageCar"/>
+    <w:uiPriority w:val="99"/>
+    <w:unhideWhenUsed/>
+    <w:rsid w:val="00CC3802"/>
+    <w:pPr>
+      <w:tabs>
+        <w:tab w:val="center" w:pos="4320"/>
+        <w:tab w:val="right" w:pos="8640"/>
+      </w:tabs>
+      <w:spacing w:after="0" w:line="240" w:lineRule="auto"/>
+    </w:pPr>
+  </w:style>
+  <w:style w:type="character" w:customStyle="1" w:styleId="PieddepageCar">
+    <w:name w:val="Pied de page Car"/>
+    <w:basedOn w:val="Policepardfaut"/>
+    <w:link w:val="Pieddepage"/>
+    <w:uiPriority w:val="99"/>
+    <w:rsid w:val="00CC3802"/>
+  </w:style>
 </w:styles>
 </file>
 

</xml_diff>